<commit_message>
updated documents and test cases
</commit_message>
<xml_diff>
--- a/Milestone 1 Documentation.docx
+++ b/Milestone 1 Documentation.docx
@@ -4,6 +4,1669 @@
   <w:body>
     <w:p>
       <w:pPr>
+        <w:pStyle w:val="Title"/>
+        <w:rPr>
+          <w:lang w:val="en-AU"/>
+        </w:rPr>
+      </w:pPr>
+    </w:p>
+    <w:p>
+      <w:pPr>
+        <w:pStyle w:val="Title"/>
+        <w:rPr>
+          <w:lang w:val="en-AU"/>
+        </w:rPr>
+      </w:pPr>
+    </w:p>
+    <w:p>
+      <w:pPr>
+        <w:pStyle w:val="Title"/>
+        <w:rPr>
+          <w:lang w:val="en-AU"/>
+        </w:rPr>
+      </w:pPr>
+    </w:p>
+    <w:p>
+      <w:pPr>
+        <w:pStyle w:val="Title"/>
+        <w:rPr>
+          <w:lang w:val="en-AU"/>
+        </w:rPr>
+      </w:pPr>
+    </w:p>
+    <w:p>
+      <w:pPr>
+        <w:pStyle w:val="Title"/>
+        <w:rPr>
+          <w:lang w:val="en-AU"/>
+        </w:rPr>
+      </w:pPr>
+    </w:p>
+    <w:p>
+      <w:pPr>
+        <w:pStyle w:val="Title"/>
+        <w:rPr>
+          <w:lang w:val="en-AU"/>
+        </w:rPr>
+      </w:pPr>
+    </w:p>
+    <w:p>
+      <w:pPr>
+        <w:pStyle w:val="Title"/>
+        <w:rPr>
+          <w:lang w:val="en-AU"/>
+        </w:rPr>
+      </w:pPr>
+      <w:r>
+        <w:rPr>
+          <w:lang w:val="en-AU"/>
+        </w:rPr>
+        <w:t>SDV502 Application Testing – Milestone 1</w:t>
+      </w:r>
+    </w:p>
+    <w:p>
+      <w:pPr>
+        <w:pStyle w:val="Title"/>
+        <w:rPr>
+          <w:lang w:val="en-AU"/>
+        </w:rPr>
+      </w:pPr>
+    </w:p>
+    <w:p>
+      <w:pPr>
+        <w:pStyle w:val="Title"/>
+        <w:rPr>
+          <w:lang w:val="en-AU"/>
+        </w:rPr>
+      </w:pPr>
+      <w:r>
+        <w:rPr>
+          <w:lang w:val="en-AU"/>
+        </w:rPr>
+        <w:t>NUnit test cases</w:t>
+      </w:r>
+    </w:p>
+    <w:p>
+      <w:pPr>
+        <w:rPr>
+          <w:lang w:val="en-AU"/>
+        </w:rPr>
+      </w:pPr>
+    </w:p>
+    <w:p>
+      <w:pPr>
+        <w:pStyle w:val="Subtitle"/>
+        <w:rPr>
+          <w:lang w:val="en-AU"/>
+        </w:rPr>
+      </w:pPr>
+    </w:p>
+    <w:p>
+      <w:pPr>
+        <w:pStyle w:val="Subtitle"/>
+        <w:rPr>
+          <w:lang w:val="en-AU"/>
+        </w:rPr>
+      </w:pPr>
+    </w:p>
+    <w:p>
+      <w:pPr>
+        <w:pStyle w:val="Subtitle"/>
+        <w:rPr>
+          <w:lang w:val="en-AU"/>
+        </w:rPr>
+      </w:pPr>
+      <w:r>
+        <w:rPr>
+          <w:lang w:val="en-AU"/>
+        </w:rPr>
+        <w:t>Tan Yi Xiong</w:t>
+      </w:r>
+    </w:p>
+    <w:p>
+      <w:pPr>
+        <w:rPr>
+          <w:lang w:val="en-AU"/>
+        </w:rPr>
+      </w:pPr>
+      <w:hyperlink r:id="rId8" w:history="1">
+        <w:r>
+          <w:rPr>
+            <w:rStyle w:val="Hyperlink"/>
+            <w:lang w:val="en-AU"/>
+          </w:rPr>
+          <w:t>Yixiong-tan@live.nmit.ac.nz</w:t>
+        </w:r>
+      </w:hyperlink>
+    </w:p>
+    <w:p>
+      <w:pPr>
+        <w:rPr>
+          <w:lang w:val="en-AU"/>
+        </w:rPr>
+      </w:pPr>
+      <w:r>
+        <w:rPr>
+          <w:lang w:val="en-AU"/>
+        </w:rPr>
+        <w:br w:type="page"/>
+      </w:r>
+    </w:p>
+    <w:sdt>
+      <w:sdtPr>
+        <w:id w:val="101689218"/>
+        <w:docPartObj>
+          <w:docPartGallery w:val="Table of Contents"/>
+          <w:docPartUnique/>
+        </w:docPartObj>
+      </w:sdtPr>
+      <w:sdtEndPr>
+        <w:rPr>
+          <w:rFonts w:asciiTheme="minorHAnsi" w:eastAsiaTheme="minorEastAsia" w:hAnsiTheme="minorHAnsi" w:cstheme="minorBidi"/>
+          <w:b/>
+          <w:bCs/>
+          <w:noProof/>
+          <w:color w:val="auto"/>
+          <w:sz w:val="20"/>
+          <w:szCs w:val="20"/>
+        </w:rPr>
+      </w:sdtEndPr>
+      <w:sdtContent>
+        <w:p>
+          <w:pPr>
+            <w:pStyle w:val="TOCHeading"/>
+          </w:pPr>
+          <w:r>
+            <w:t>Contents</w:t>
+          </w:r>
+        </w:p>
+        <w:p>
+          <w:pPr>
+            <w:pStyle w:val="TOC1"/>
+            <w:tabs>
+              <w:tab w:val="right" w:leader="dot" w:pos="9016"/>
+            </w:tabs>
+            <w:rPr>
+              <w:noProof/>
+            </w:rPr>
+          </w:pPr>
+          <w:r>
+            <w:fldChar w:fldCharType="begin"/>
+          </w:r>
+          <w:r>
+            <w:instrText xml:space="preserve"> TOC \o "1-3" \h \z \u </w:instrText>
+          </w:r>
+          <w:r>
+            <w:fldChar w:fldCharType="separate"/>
+          </w:r>
+          <w:hyperlink w:anchor="_Toc80087423" w:history="1">
+            <w:r>
+              <w:rPr>
+                <w:rStyle w:val="Hyperlink"/>
+                <w:noProof/>
+                <w:lang w:val="en-AU"/>
+              </w:rPr>
+              <w:t>Introduction</w:t>
+            </w:r>
+            <w:r>
+              <w:rPr>
+                <w:noProof/>
+                <w:webHidden/>
+              </w:rPr>
+              <w:tab/>
+            </w:r>
+            <w:r>
+              <w:rPr>
+                <w:noProof/>
+                <w:webHidden/>
+              </w:rPr>
+              <w:fldChar w:fldCharType="begin"/>
+            </w:r>
+            <w:r>
+              <w:rPr>
+                <w:noProof/>
+                <w:webHidden/>
+              </w:rPr>
+              <w:instrText xml:space="preserve"> PAGEREF _Toc80087423 \h </w:instrText>
+            </w:r>
+            <w:r>
+              <w:rPr>
+                <w:noProof/>
+                <w:webHidden/>
+              </w:rPr>
+            </w:r>
+            <w:r>
+              <w:rPr>
+                <w:noProof/>
+                <w:webHidden/>
+              </w:rPr>
+              <w:fldChar w:fldCharType="separate"/>
+            </w:r>
+            <w:r>
+              <w:rPr>
+                <w:noProof/>
+                <w:webHidden/>
+              </w:rPr>
+              <w:t>2</w:t>
+            </w:r>
+            <w:r>
+              <w:rPr>
+                <w:noProof/>
+                <w:webHidden/>
+              </w:rPr>
+              <w:fldChar w:fldCharType="end"/>
+            </w:r>
+          </w:hyperlink>
+        </w:p>
+        <w:p>
+          <w:pPr>
+            <w:pStyle w:val="TOC1"/>
+            <w:tabs>
+              <w:tab w:val="right" w:leader="dot" w:pos="9016"/>
+            </w:tabs>
+            <w:rPr>
+              <w:noProof/>
+            </w:rPr>
+          </w:pPr>
+          <w:hyperlink w:anchor="_Toc80087424" w:history="1">
+            <w:r>
+              <w:rPr>
+                <w:rStyle w:val="Hyperlink"/>
+                <w:noProof/>
+                <w:lang w:val="en-AU"/>
+              </w:rPr>
+              <w:t>Arrange, Act and Assert</w:t>
+            </w:r>
+            <w:r>
+              <w:rPr>
+                <w:noProof/>
+                <w:webHidden/>
+              </w:rPr>
+              <w:tab/>
+            </w:r>
+            <w:r>
+              <w:rPr>
+                <w:noProof/>
+                <w:webHidden/>
+              </w:rPr>
+              <w:fldChar w:fldCharType="begin"/>
+            </w:r>
+            <w:r>
+              <w:rPr>
+                <w:noProof/>
+                <w:webHidden/>
+              </w:rPr>
+              <w:instrText xml:space="preserve"> PAGEREF _Toc80087424 \h </w:instrText>
+            </w:r>
+            <w:r>
+              <w:rPr>
+                <w:noProof/>
+                <w:webHidden/>
+              </w:rPr>
+            </w:r>
+            <w:r>
+              <w:rPr>
+                <w:noProof/>
+                <w:webHidden/>
+              </w:rPr>
+              <w:fldChar w:fldCharType="separate"/>
+            </w:r>
+            <w:r>
+              <w:rPr>
+                <w:noProof/>
+                <w:webHidden/>
+              </w:rPr>
+              <w:t>2</w:t>
+            </w:r>
+            <w:r>
+              <w:rPr>
+                <w:noProof/>
+                <w:webHidden/>
+              </w:rPr>
+              <w:fldChar w:fldCharType="end"/>
+            </w:r>
+          </w:hyperlink>
+        </w:p>
+        <w:p>
+          <w:pPr>
+            <w:pStyle w:val="TOC1"/>
+            <w:tabs>
+              <w:tab w:val="right" w:leader="dot" w:pos="9016"/>
+            </w:tabs>
+            <w:rPr>
+              <w:noProof/>
+            </w:rPr>
+          </w:pPr>
+          <w:hyperlink w:anchor="_Toc80087425" w:history="1">
+            <w:r>
+              <w:rPr>
+                <w:rStyle w:val="Hyperlink"/>
+                <w:noProof/>
+                <w:lang w:val="en-AU"/>
+              </w:rPr>
+              <w:t>[TestCase(…)]</w:t>
+            </w:r>
+            <w:r>
+              <w:rPr>
+                <w:noProof/>
+                <w:webHidden/>
+              </w:rPr>
+              <w:tab/>
+            </w:r>
+            <w:r>
+              <w:rPr>
+                <w:noProof/>
+                <w:webHidden/>
+              </w:rPr>
+              <w:fldChar w:fldCharType="begin"/>
+            </w:r>
+            <w:r>
+              <w:rPr>
+                <w:noProof/>
+                <w:webHidden/>
+              </w:rPr>
+              <w:instrText xml:space="preserve"> PAGEREF _Toc80087425 \h </w:instrText>
+            </w:r>
+            <w:r>
+              <w:rPr>
+                <w:noProof/>
+                <w:webHidden/>
+              </w:rPr>
+            </w:r>
+            <w:r>
+              <w:rPr>
+                <w:noProof/>
+                <w:webHidden/>
+              </w:rPr>
+              <w:fldChar w:fldCharType="separate"/>
+            </w:r>
+            <w:r>
+              <w:rPr>
+                <w:noProof/>
+                <w:webHidden/>
+              </w:rPr>
+              <w:t>3</w:t>
+            </w:r>
+            <w:r>
+              <w:rPr>
+                <w:noProof/>
+                <w:webHidden/>
+              </w:rPr>
+              <w:fldChar w:fldCharType="end"/>
+            </w:r>
+          </w:hyperlink>
+        </w:p>
+        <w:p>
+          <w:pPr>
+            <w:pStyle w:val="TOC1"/>
+            <w:tabs>
+              <w:tab w:val="left" w:pos="440"/>
+              <w:tab w:val="right" w:leader="dot" w:pos="9016"/>
+            </w:tabs>
+            <w:rPr>
+              <w:noProof/>
+            </w:rPr>
+          </w:pPr>
+          <w:hyperlink w:anchor="_Toc80087426" w:history="1">
+            <w:r>
+              <w:rPr>
+                <w:rStyle w:val="Hyperlink"/>
+                <w:noProof/>
+                <w:lang w:val="en-AU"/>
+              </w:rPr>
+              <w:t>1.</w:t>
+            </w:r>
+            <w:r>
+              <w:rPr>
+                <w:noProof/>
+              </w:rPr>
+              <w:tab/>
+            </w:r>
+            <w:r>
+              <w:rPr>
+                <w:rStyle w:val="Hyperlink"/>
+                <w:noProof/>
+                <w:lang w:val="en-AU"/>
+              </w:rPr>
+              <w:t>Adult_Before_5()</w:t>
+            </w:r>
+            <w:r>
+              <w:rPr>
+                <w:noProof/>
+                <w:webHidden/>
+              </w:rPr>
+              <w:tab/>
+            </w:r>
+            <w:r>
+              <w:rPr>
+                <w:noProof/>
+                <w:webHidden/>
+              </w:rPr>
+              <w:fldChar w:fldCharType="begin"/>
+            </w:r>
+            <w:r>
+              <w:rPr>
+                <w:noProof/>
+                <w:webHidden/>
+              </w:rPr>
+              <w:instrText xml:space="preserve"> PAGEREF _Toc80087426 \h </w:instrText>
+            </w:r>
+            <w:r>
+              <w:rPr>
+                <w:noProof/>
+                <w:webHidden/>
+              </w:rPr>
+            </w:r>
+            <w:r>
+              <w:rPr>
+                <w:noProof/>
+                <w:webHidden/>
+              </w:rPr>
+              <w:fldChar w:fldCharType="separate"/>
+            </w:r>
+            <w:r>
+              <w:rPr>
+                <w:noProof/>
+                <w:webHidden/>
+              </w:rPr>
+              <w:t>4</w:t>
+            </w:r>
+            <w:r>
+              <w:rPr>
+                <w:noProof/>
+                <w:webHidden/>
+              </w:rPr>
+              <w:fldChar w:fldCharType="end"/>
+            </w:r>
+          </w:hyperlink>
+        </w:p>
+        <w:p>
+          <w:pPr>
+            <w:pStyle w:val="TOC1"/>
+            <w:tabs>
+              <w:tab w:val="left" w:pos="440"/>
+              <w:tab w:val="right" w:leader="dot" w:pos="9016"/>
+            </w:tabs>
+            <w:rPr>
+              <w:noProof/>
+            </w:rPr>
+          </w:pPr>
+          <w:hyperlink w:anchor="_Toc80087427" w:history="1">
+            <w:r>
+              <w:rPr>
+                <w:rStyle w:val="Hyperlink"/>
+                <w:noProof/>
+                <w:lang w:val="en-AU"/>
+              </w:rPr>
+              <w:t>2.</w:t>
+            </w:r>
+            <w:r>
+              <w:rPr>
+                <w:noProof/>
+              </w:rPr>
+              <w:tab/>
+            </w:r>
+            <w:r>
+              <w:rPr>
+                <w:rStyle w:val="Hyperlink"/>
+                <w:noProof/>
+                <w:lang w:val="en-AU"/>
+              </w:rPr>
+              <w:t>Adult_After_5()</w:t>
+            </w:r>
+            <w:r>
+              <w:rPr>
+                <w:noProof/>
+                <w:webHidden/>
+              </w:rPr>
+              <w:tab/>
+            </w:r>
+            <w:r>
+              <w:rPr>
+                <w:noProof/>
+                <w:webHidden/>
+              </w:rPr>
+              <w:fldChar w:fldCharType="begin"/>
+            </w:r>
+            <w:r>
+              <w:rPr>
+                <w:noProof/>
+                <w:webHidden/>
+              </w:rPr>
+              <w:instrText xml:space="preserve"> PAGEREF _Toc80087427 \h </w:instrText>
+            </w:r>
+            <w:r>
+              <w:rPr>
+                <w:noProof/>
+                <w:webHidden/>
+              </w:rPr>
+            </w:r>
+            <w:r>
+              <w:rPr>
+                <w:noProof/>
+                <w:webHidden/>
+              </w:rPr>
+              <w:fldChar w:fldCharType="separate"/>
+            </w:r>
+            <w:r>
+              <w:rPr>
+                <w:noProof/>
+                <w:webHidden/>
+              </w:rPr>
+              <w:t>4</w:t>
+            </w:r>
+            <w:r>
+              <w:rPr>
+                <w:noProof/>
+                <w:webHidden/>
+              </w:rPr>
+              <w:fldChar w:fldCharType="end"/>
+            </w:r>
+          </w:hyperlink>
+        </w:p>
+        <w:p>
+          <w:pPr>
+            <w:pStyle w:val="TOC1"/>
+            <w:tabs>
+              <w:tab w:val="left" w:pos="440"/>
+              <w:tab w:val="right" w:leader="dot" w:pos="9016"/>
+            </w:tabs>
+            <w:rPr>
+              <w:noProof/>
+            </w:rPr>
+          </w:pPr>
+          <w:hyperlink w:anchor="_Toc80087428" w:history="1">
+            <w:r>
+              <w:rPr>
+                <w:rStyle w:val="Hyperlink"/>
+                <w:noProof/>
+                <w:lang w:val="en-AU"/>
+              </w:rPr>
+              <w:t>3.</w:t>
+            </w:r>
+            <w:r>
+              <w:rPr>
+                <w:noProof/>
+              </w:rPr>
+              <w:tab/>
+            </w:r>
+            <w:r>
+              <w:rPr>
+                <w:rStyle w:val="Hyperlink"/>
+                <w:noProof/>
+                <w:lang w:val="en-AU"/>
+              </w:rPr>
+              <w:t>Adult_Tuesday()</w:t>
+            </w:r>
+            <w:r>
+              <w:rPr>
+                <w:noProof/>
+                <w:webHidden/>
+              </w:rPr>
+              <w:tab/>
+            </w:r>
+            <w:r>
+              <w:rPr>
+                <w:noProof/>
+                <w:webHidden/>
+              </w:rPr>
+              <w:fldChar w:fldCharType="begin"/>
+            </w:r>
+            <w:r>
+              <w:rPr>
+                <w:noProof/>
+                <w:webHidden/>
+              </w:rPr>
+              <w:instrText xml:space="preserve"> PAGEREF _Toc80087428 \h </w:instrText>
+            </w:r>
+            <w:r>
+              <w:rPr>
+                <w:noProof/>
+                <w:webHidden/>
+              </w:rPr>
+            </w:r>
+            <w:r>
+              <w:rPr>
+                <w:noProof/>
+                <w:webHidden/>
+              </w:rPr>
+              <w:fldChar w:fldCharType="separate"/>
+            </w:r>
+            <w:r>
+              <w:rPr>
+                <w:noProof/>
+                <w:webHidden/>
+              </w:rPr>
+              <w:t>5</w:t>
+            </w:r>
+            <w:r>
+              <w:rPr>
+                <w:noProof/>
+                <w:webHidden/>
+              </w:rPr>
+              <w:fldChar w:fldCharType="end"/>
+            </w:r>
+          </w:hyperlink>
+        </w:p>
+        <w:p>
+          <w:pPr>
+            <w:pStyle w:val="TOC1"/>
+            <w:tabs>
+              <w:tab w:val="left" w:pos="440"/>
+              <w:tab w:val="right" w:leader="dot" w:pos="9016"/>
+            </w:tabs>
+            <w:rPr>
+              <w:noProof/>
+            </w:rPr>
+          </w:pPr>
+          <w:hyperlink w:anchor="_Toc80087429" w:history="1">
+            <w:r>
+              <w:rPr>
+                <w:rStyle w:val="Hyperlink"/>
+                <w:noProof/>
+                <w:lang w:val="en-AU"/>
+              </w:rPr>
+              <w:t>4.</w:t>
+            </w:r>
+            <w:r>
+              <w:rPr>
+                <w:noProof/>
+              </w:rPr>
+              <w:tab/>
+            </w:r>
+            <w:r>
+              <w:rPr>
+                <w:rStyle w:val="Hyperlink"/>
+                <w:noProof/>
+                <w:lang w:val="en-AU"/>
+              </w:rPr>
+              <w:t>Child_Under_16()</w:t>
+            </w:r>
+            <w:r>
+              <w:rPr>
+                <w:noProof/>
+                <w:webHidden/>
+              </w:rPr>
+              <w:tab/>
+            </w:r>
+            <w:r>
+              <w:rPr>
+                <w:noProof/>
+                <w:webHidden/>
+              </w:rPr>
+              <w:fldChar w:fldCharType="begin"/>
+            </w:r>
+            <w:r>
+              <w:rPr>
+                <w:noProof/>
+                <w:webHidden/>
+              </w:rPr>
+              <w:instrText xml:space="preserve"> PAGEREF _Toc80087429 \h </w:instrText>
+            </w:r>
+            <w:r>
+              <w:rPr>
+                <w:noProof/>
+                <w:webHidden/>
+              </w:rPr>
+            </w:r>
+            <w:r>
+              <w:rPr>
+                <w:noProof/>
+                <w:webHidden/>
+              </w:rPr>
+              <w:fldChar w:fldCharType="separate"/>
+            </w:r>
+            <w:r>
+              <w:rPr>
+                <w:noProof/>
+                <w:webHidden/>
+              </w:rPr>
+              <w:t>5</w:t>
+            </w:r>
+            <w:r>
+              <w:rPr>
+                <w:noProof/>
+                <w:webHidden/>
+              </w:rPr>
+              <w:fldChar w:fldCharType="end"/>
+            </w:r>
+          </w:hyperlink>
+        </w:p>
+        <w:p>
+          <w:pPr>
+            <w:pStyle w:val="TOC1"/>
+            <w:tabs>
+              <w:tab w:val="left" w:pos="440"/>
+              <w:tab w:val="right" w:leader="dot" w:pos="9016"/>
+            </w:tabs>
+            <w:rPr>
+              <w:noProof/>
+            </w:rPr>
+          </w:pPr>
+          <w:hyperlink w:anchor="_Toc80087430" w:history="1">
+            <w:r>
+              <w:rPr>
+                <w:rStyle w:val="Hyperlink"/>
+                <w:noProof/>
+                <w:lang w:val="en-AU"/>
+              </w:rPr>
+              <w:t>5.</w:t>
+            </w:r>
+            <w:r>
+              <w:rPr>
+                <w:noProof/>
+              </w:rPr>
+              <w:tab/>
+            </w:r>
+            <w:r>
+              <w:rPr>
+                <w:rStyle w:val="Hyperlink"/>
+                <w:noProof/>
+                <w:lang w:val="en-AU"/>
+              </w:rPr>
+              <w:t>Senior()</w:t>
+            </w:r>
+            <w:r>
+              <w:rPr>
+                <w:noProof/>
+                <w:webHidden/>
+              </w:rPr>
+              <w:tab/>
+            </w:r>
+            <w:r>
+              <w:rPr>
+                <w:noProof/>
+                <w:webHidden/>
+              </w:rPr>
+              <w:fldChar w:fldCharType="begin"/>
+            </w:r>
+            <w:r>
+              <w:rPr>
+                <w:noProof/>
+                <w:webHidden/>
+              </w:rPr>
+              <w:instrText xml:space="preserve"> PAGEREF _Toc80087430 \h </w:instrText>
+            </w:r>
+            <w:r>
+              <w:rPr>
+                <w:noProof/>
+                <w:webHidden/>
+              </w:rPr>
+            </w:r>
+            <w:r>
+              <w:rPr>
+                <w:noProof/>
+                <w:webHidden/>
+              </w:rPr>
+              <w:fldChar w:fldCharType="separate"/>
+            </w:r>
+            <w:r>
+              <w:rPr>
+                <w:noProof/>
+                <w:webHidden/>
+              </w:rPr>
+              <w:t>6</w:t>
+            </w:r>
+            <w:r>
+              <w:rPr>
+                <w:noProof/>
+                <w:webHidden/>
+              </w:rPr>
+              <w:fldChar w:fldCharType="end"/>
+            </w:r>
+          </w:hyperlink>
+        </w:p>
+        <w:p>
+          <w:pPr>
+            <w:pStyle w:val="TOC1"/>
+            <w:tabs>
+              <w:tab w:val="left" w:pos="440"/>
+              <w:tab w:val="right" w:leader="dot" w:pos="9016"/>
+            </w:tabs>
+            <w:rPr>
+              <w:noProof/>
+            </w:rPr>
+          </w:pPr>
+          <w:hyperlink w:anchor="_Toc80087431" w:history="1">
+            <w:r>
+              <w:rPr>
+                <w:rStyle w:val="Hyperlink"/>
+                <w:noProof/>
+                <w:lang w:val="en-AU"/>
+              </w:rPr>
+              <w:t>6.</w:t>
+            </w:r>
+            <w:r>
+              <w:rPr>
+                <w:noProof/>
+              </w:rPr>
+              <w:tab/>
+            </w:r>
+            <w:r>
+              <w:rPr>
+                <w:rStyle w:val="Hyperlink"/>
+                <w:noProof/>
+                <w:lang w:val="en-AU"/>
+              </w:rPr>
+              <w:t>Student()</w:t>
+            </w:r>
+            <w:r>
+              <w:rPr>
+                <w:noProof/>
+                <w:webHidden/>
+              </w:rPr>
+              <w:tab/>
+            </w:r>
+            <w:r>
+              <w:rPr>
+                <w:noProof/>
+                <w:webHidden/>
+              </w:rPr>
+              <w:fldChar w:fldCharType="begin"/>
+            </w:r>
+            <w:r>
+              <w:rPr>
+                <w:noProof/>
+                <w:webHidden/>
+              </w:rPr>
+              <w:instrText xml:space="preserve"> PAGEREF _Toc80087431 \h </w:instrText>
+            </w:r>
+            <w:r>
+              <w:rPr>
+                <w:noProof/>
+                <w:webHidden/>
+              </w:rPr>
+            </w:r>
+            <w:r>
+              <w:rPr>
+                <w:noProof/>
+                <w:webHidden/>
+              </w:rPr>
+              <w:fldChar w:fldCharType="separate"/>
+            </w:r>
+            <w:r>
+              <w:rPr>
+                <w:noProof/>
+                <w:webHidden/>
+              </w:rPr>
+              <w:t>6</w:t>
+            </w:r>
+            <w:r>
+              <w:rPr>
+                <w:noProof/>
+                <w:webHidden/>
+              </w:rPr>
+              <w:fldChar w:fldCharType="end"/>
+            </w:r>
+          </w:hyperlink>
+        </w:p>
+        <w:p>
+          <w:pPr>
+            <w:pStyle w:val="TOC1"/>
+            <w:tabs>
+              <w:tab w:val="left" w:pos="440"/>
+              <w:tab w:val="right" w:leader="dot" w:pos="9016"/>
+            </w:tabs>
+            <w:rPr>
+              <w:noProof/>
+            </w:rPr>
+          </w:pPr>
+          <w:hyperlink w:anchor="_Toc80087432" w:history="1">
+            <w:r>
+              <w:rPr>
+                <w:rStyle w:val="Hyperlink"/>
+                <w:noProof/>
+                <w:lang w:val="en-AU"/>
+              </w:rPr>
+              <w:t>7.</w:t>
+            </w:r>
+            <w:r>
+              <w:rPr>
+                <w:noProof/>
+              </w:rPr>
+              <w:tab/>
+            </w:r>
+            <w:r>
+              <w:rPr>
+                <w:rStyle w:val="Hyperlink"/>
+                <w:noProof/>
+                <w:lang w:val="en-AU"/>
+              </w:rPr>
+              <w:t>Family_Pass()</w:t>
+            </w:r>
+            <w:r>
+              <w:rPr>
+                <w:noProof/>
+                <w:webHidden/>
+              </w:rPr>
+              <w:tab/>
+            </w:r>
+            <w:r>
+              <w:rPr>
+                <w:noProof/>
+                <w:webHidden/>
+              </w:rPr>
+              <w:fldChar w:fldCharType="begin"/>
+            </w:r>
+            <w:r>
+              <w:rPr>
+                <w:noProof/>
+                <w:webHidden/>
+              </w:rPr>
+              <w:instrText xml:space="preserve"> PAGEREF _Toc80087432 \h </w:instrText>
+            </w:r>
+            <w:r>
+              <w:rPr>
+                <w:noProof/>
+                <w:webHidden/>
+              </w:rPr>
+            </w:r>
+            <w:r>
+              <w:rPr>
+                <w:noProof/>
+                <w:webHidden/>
+              </w:rPr>
+              <w:fldChar w:fldCharType="separate"/>
+            </w:r>
+            <w:r>
+              <w:rPr>
+                <w:noProof/>
+                <w:webHidden/>
+              </w:rPr>
+              <w:t>6</w:t>
+            </w:r>
+            <w:r>
+              <w:rPr>
+                <w:noProof/>
+                <w:webHidden/>
+              </w:rPr>
+              <w:fldChar w:fldCharType="end"/>
+            </w:r>
+          </w:hyperlink>
+        </w:p>
+        <w:p>
+          <w:pPr>
+            <w:pStyle w:val="TOC1"/>
+            <w:tabs>
+              <w:tab w:val="left" w:pos="440"/>
+              <w:tab w:val="right" w:leader="dot" w:pos="9016"/>
+            </w:tabs>
+            <w:rPr>
+              <w:noProof/>
+            </w:rPr>
+          </w:pPr>
+          <w:hyperlink w:anchor="_Toc80087433" w:history="1">
+            <w:r>
+              <w:rPr>
+                <w:rStyle w:val="Hyperlink"/>
+                <w:noProof/>
+                <w:lang w:val="en-AU"/>
+              </w:rPr>
+              <w:t>8.</w:t>
+            </w:r>
+            <w:r>
+              <w:rPr>
+                <w:noProof/>
+              </w:rPr>
+              <w:tab/>
+            </w:r>
+            <w:r>
+              <w:rPr>
+                <w:rStyle w:val="Hyperlink"/>
+                <w:noProof/>
+                <w:lang w:val="en-AU"/>
+              </w:rPr>
+              <w:t>Chick_Flick_Thursday()</w:t>
+            </w:r>
+            <w:r>
+              <w:rPr>
+                <w:noProof/>
+                <w:webHidden/>
+              </w:rPr>
+              <w:tab/>
+            </w:r>
+            <w:r>
+              <w:rPr>
+                <w:noProof/>
+                <w:webHidden/>
+              </w:rPr>
+              <w:fldChar w:fldCharType="begin"/>
+            </w:r>
+            <w:r>
+              <w:rPr>
+                <w:noProof/>
+                <w:webHidden/>
+              </w:rPr>
+              <w:instrText xml:space="preserve"> PAGEREF _Toc80087433 \h </w:instrText>
+            </w:r>
+            <w:r>
+              <w:rPr>
+                <w:noProof/>
+                <w:webHidden/>
+              </w:rPr>
+            </w:r>
+            <w:r>
+              <w:rPr>
+                <w:noProof/>
+                <w:webHidden/>
+              </w:rPr>
+              <w:fldChar w:fldCharType="separate"/>
+            </w:r>
+            <w:r>
+              <w:rPr>
+                <w:noProof/>
+                <w:webHidden/>
+              </w:rPr>
+              <w:t>7</w:t>
+            </w:r>
+            <w:r>
+              <w:rPr>
+                <w:noProof/>
+                <w:webHidden/>
+              </w:rPr>
+              <w:fldChar w:fldCharType="end"/>
+            </w:r>
+          </w:hyperlink>
+        </w:p>
+        <w:p>
+          <w:pPr>
+            <w:pStyle w:val="TOC1"/>
+            <w:tabs>
+              <w:tab w:val="left" w:pos="440"/>
+              <w:tab w:val="right" w:leader="dot" w:pos="9016"/>
+            </w:tabs>
+            <w:rPr>
+              <w:noProof/>
+            </w:rPr>
+          </w:pPr>
+          <w:hyperlink w:anchor="_Toc80087434" w:history="1">
+            <w:r>
+              <w:rPr>
+                <w:rStyle w:val="Hyperlink"/>
+                <w:noProof/>
+                <w:lang w:val="en-AU"/>
+              </w:rPr>
+              <w:t>9.</w:t>
+            </w:r>
+            <w:r>
+              <w:rPr>
+                <w:noProof/>
+              </w:rPr>
+              <w:tab/>
+            </w:r>
+            <w:r>
+              <w:rPr>
+                <w:rStyle w:val="Hyperlink"/>
+                <w:noProof/>
+                <w:lang w:val="en-AU"/>
+              </w:rPr>
+              <w:t>Kids_Careers()</w:t>
+            </w:r>
+            <w:r>
+              <w:rPr>
+                <w:noProof/>
+                <w:webHidden/>
+              </w:rPr>
+              <w:tab/>
+            </w:r>
+            <w:r>
+              <w:rPr>
+                <w:noProof/>
+                <w:webHidden/>
+              </w:rPr>
+              <w:fldChar w:fldCharType="begin"/>
+            </w:r>
+            <w:r>
+              <w:rPr>
+                <w:noProof/>
+                <w:webHidden/>
+              </w:rPr>
+              <w:instrText xml:space="preserve"> PAGEREF _Toc80087434 \h </w:instrText>
+            </w:r>
+            <w:r>
+              <w:rPr>
+                <w:noProof/>
+                <w:webHidden/>
+              </w:rPr>
+            </w:r>
+            <w:r>
+              <w:rPr>
+                <w:noProof/>
+                <w:webHidden/>
+              </w:rPr>
+              <w:fldChar w:fldCharType="separate"/>
+            </w:r>
+            <w:r>
+              <w:rPr>
+                <w:noProof/>
+                <w:webHidden/>
+              </w:rPr>
+              <w:t>7</w:t>
+            </w:r>
+            <w:r>
+              <w:rPr>
+                <w:noProof/>
+                <w:webHidden/>
+              </w:rPr>
+              <w:fldChar w:fldCharType="end"/>
+            </w:r>
+          </w:hyperlink>
+        </w:p>
+        <w:p>
+          <w:pPr>
+            <w:pStyle w:val="TOC1"/>
+            <w:tabs>
+              <w:tab w:val="right" w:leader="dot" w:pos="9016"/>
+            </w:tabs>
+            <w:rPr>
+              <w:noProof/>
+            </w:rPr>
+          </w:pPr>
+          <w:hyperlink w:anchor="_Toc80087435" w:history="1">
+            <w:r>
+              <w:rPr>
+                <w:rStyle w:val="Hyperlink"/>
+                <w:noProof/>
+                <w:lang w:val="en-AU"/>
+              </w:rPr>
+              <w:t>Summary</w:t>
+            </w:r>
+            <w:r>
+              <w:rPr>
+                <w:noProof/>
+                <w:webHidden/>
+              </w:rPr>
+              <w:tab/>
+            </w:r>
+            <w:r>
+              <w:rPr>
+                <w:noProof/>
+                <w:webHidden/>
+              </w:rPr>
+              <w:fldChar w:fldCharType="begin"/>
+            </w:r>
+            <w:r>
+              <w:rPr>
+                <w:noProof/>
+                <w:webHidden/>
+              </w:rPr>
+              <w:instrText xml:space="preserve"> PAGEREF _Toc80087435 \h </w:instrText>
+            </w:r>
+            <w:r>
+              <w:rPr>
+                <w:noProof/>
+                <w:webHidden/>
+              </w:rPr>
+            </w:r>
+            <w:r>
+              <w:rPr>
+                <w:noProof/>
+                <w:webHidden/>
+              </w:rPr>
+              <w:fldChar w:fldCharType="separate"/>
+            </w:r>
+            <w:r>
+              <w:rPr>
+                <w:noProof/>
+                <w:webHidden/>
+              </w:rPr>
+              <w:t>8</w:t>
+            </w:r>
+            <w:r>
+              <w:rPr>
+                <w:noProof/>
+                <w:webHidden/>
+              </w:rPr>
+              <w:fldChar w:fldCharType="end"/>
+            </w:r>
+          </w:hyperlink>
+        </w:p>
+        <w:p>
+          <w:r>
+            <w:rPr>
+              <w:b/>
+              <w:bCs/>
+              <w:noProof/>
+            </w:rPr>
+            <w:fldChar w:fldCharType="end"/>
+          </w:r>
+        </w:p>
+      </w:sdtContent>
+    </w:sdt>
+    <w:p>
+      <w:pPr>
+        <w:pStyle w:val="Heading1"/>
+        <w:rPr>
+          <w:lang w:val="en-AU"/>
+        </w:rPr>
+      </w:pPr>
+    </w:p>
+    <w:p>
+      <w:pPr>
+        <w:rPr>
+          <w:rFonts w:asciiTheme="majorHAnsi" w:eastAsiaTheme="majorEastAsia" w:hAnsiTheme="majorHAnsi" w:cstheme="majorBidi"/>
+          <w:color w:val="032348" w:themeColor="accent1" w:themeShade="BF"/>
+          <w:sz w:val="32"/>
+          <w:szCs w:val="32"/>
+          <w:lang w:val="en-AU"/>
+        </w:rPr>
+      </w:pPr>
+      <w:bookmarkStart w:id="0" w:name="_Toc80087423"/>
+      <w:r>
+        <w:rPr>
+          <w:lang w:val="en-AU"/>
+        </w:rPr>
+        <w:br w:type="page"/>
+      </w:r>
+    </w:p>
+    <w:p>
+      <w:pPr>
+        <w:pStyle w:val="Heading1"/>
+        <w:rPr>
+          <w:lang w:val="en-AU"/>
+        </w:rPr>
+      </w:pPr>
+      <w:r>
+        <w:rPr>
+          <w:lang w:val="en-AU"/>
+        </w:rPr>
+        <w:lastRenderedPageBreak/>
+        <w:t>Introduction</w:t>
+      </w:r>
+      <w:bookmarkEnd w:id="0"/>
+    </w:p>
+    <w:p>
+      <w:pPr>
+        <w:rPr>
+          <w:lang w:val="en-AU"/>
+        </w:rPr>
+      </w:pPr>
+      <w:r>
+        <w:rPr>
+          <w:lang w:val="en-AU"/>
+        </w:rPr>
+        <w:t>Nelson State Cinema Ticket Prices</w:t>
+      </w:r>
+    </w:p>
+    <w:p>
+      <w:pPr>
+        <w:jc w:val="center"/>
+        <w:rPr>
+          <w:lang w:val="en-AU"/>
+        </w:rPr>
+      </w:pPr>
+      <w:r>
+        <w:rPr>
+          <w:noProof/>
+          <w:lang w:val="en-AU"/>
+        </w:rPr>
+        <w:drawing>
+          <wp:inline distT="0" distB="0" distL="0" distR="0" wp14:anchorId="4A38300C" wp14:editId="689806C3">
+            <wp:extent cx="3427012" cy="3331210"/>
+            <wp:effectExtent l="0" t="0" r="2540" b="2540"/>
+            <wp:docPr id="1" name="Picture 1"/>
+            <wp:cNvGraphicFramePr>
+              <a:graphicFrameLocks xmlns:a="http://schemas.openxmlformats.org/drawingml/2006/main" noChangeAspect="1"/>
+            </wp:cNvGraphicFramePr>
+            <a:graphic xmlns:a="http://schemas.openxmlformats.org/drawingml/2006/main">
+              <a:graphicData uri="http://schemas.openxmlformats.org/drawingml/2006/picture">
+                <pic:pic xmlns:pic="http://schemas.openxmlformats.org/drawingml/2006/picture">
+                  <pic:nvPicPr>
+                    <pic:cNvPr id="1" name=""/>
+                    <pic:cNvPicPr/>
+                  </pic:nvPicPr>
+                  <pic:blipFill rotWithShape="1">
+                    <a:blip r:embed="rId9"/>
+                    <a:srcRect r="40201" b="20434"/>
+                    <a:stretch/>
+                  </pic:blipFill>
+                  <pic:spPr bwMode="auto">
+                    <a:xfrm>
+                      <a:off x="0" y="0"/>
+                      <a:ext cx="3427410" cy="3331597"/>
+                    </a:xfrm>
+                    <a:prstGeom prst="rect">
+                      <a:avLst/>
+                    </a:prstGeom>
+                    <a:ln>
+                      <a:noFill/>
+                    </a:ln>
+                    <a:extLst>
+                      <a:ext uri="{53640926-AAD7-44D8-BBD7-CCE9431645EC}">
+                        <a14:shadowObscured xmlns:a14="http://schemas.microsoft.com/office/drawing/2010/main"/>
+                      </a:ext>
+                    </a:extLst>
+                  </pic:spPr>
+                </pic:pic>
+              </a:graphicData>
+            </a:graphic>
+          </wp:inline>
+        </w:drawing>
+      </w:r>
+    </w:p>
+    <w:p>
+      <w:pPr>
+        <w:rPr>
+          <w:lang w:val="en-AU"/>
+        </w:rPr>
+      </w:pPr>
+      <w:r>
+        <w:rPr>
+          <w:lang w:val="en-AU"/>
+        </w:rPr>
+        <w:t xml:space="preserve">Using the </w:t>
+      </w:r>
+      <w:r>
+        <w:rPr>
+          <w:lang w:val="en-AU"/>
+        </w:rPr>
+        <w:t>Nelson State Cine</w:t>
+      </w:r>
+      <w:r>
+        <w:rPr>
+          <w:lang w:val="en-AU"/>
+        </w:rPr>
+        <w:t xml:space="preserve">ma’s </w:t>
+      </w:r>
+      <w:r>
+        <w:rPr>
+          <w:lang w:val="en-AU"/>
+        </w:rPr>
+        <w:t xml:space="preserve">ticket prices, how can we build test cases to run unit tests to validate the functions in the cinema’s application? </w:t>
+      </w:r>
+      <w:r>
+        <w:rPr>
+          <w:lang w:val="en-AU"/>
+        </w:rPr>
+        <w:t>As a start, w</w:t>
+      </w:r>
+      <w:r>
+        <w:rPr>
+          <w:lang w:val="en-AU"/>
+        </w:rPr>
+        <w:t>e were given 9 functions that were built in C# for the cinema’</w:t>
+      </w:r>
+      <w:r>
+        <w:rPr>
+          <w:lang w:val="en-AU"/>
+        </w:rPr>
+        <w:t xml:space="preserve">s app. The challenge given to us is to build test cases that can automate the testing in NUnit. </w:t>
+      </w:r>
+    </w:p>
+    <w:p>
+      <w:pPr>
+        <w:rPr>
+          <w:lang w:val="en-AU"/>
+        </w:rPr>
+      </w:pPr>
+      <w:r>
+        <w:rPr>
+          <w:lang w:val="en-AU"/>
+        </w:rPr>
+        <w:t>NUnit is an open-source unit testing framework that enable us to build test cases in C#. Using NUnit, I’ve built 5 cases each for the 9 functions which comes up to 45 test cases in total.</w:t>
+      </w:r>
+    </w:p>
+    <w:p>
+      <w:pPr>
+        <w:rPr>
+          <w:lang w:val="en-AU"/>
+        </w:rPr>
+      </w:pPr>
+    </w:p>
+    <w:p>
+      <w:pPr>
+        <w:pStyle w:val="Heading1"/>
+        <w:rPr>
+          <w:lang w:val="en-AU"/>
+        </w:rPr>
+      </w:pPr>
+      <w:bookmarkStart w:id="1" w:name="_Toc80087424"/>
+      <w:r>
+        <w:rPr>
+          <w:lang w:val="en-AU"/>
+        </w:rPr>
+        <w:t>Arrange, Act and Assert</w:t>
+      </w:r>
+      <w:bookmarkEnd w:id="1"/>
+    </w:p>
+    <w:p>
+      <w:pPr>
+        <w:rPr>
+          <w:lang w:val="en-AU"/>
+        </w:rPr>
+      </w:pPr>
+      <w:r>
+        <w:rPr>
+          <w:lang w:val="en-AU"/>
+        </w:rPr>
+        <w:t>The pattern used to build test cases is the Arrange, Act and Assert (AAA) pattern. Here’s a sample taken from the code:</w:t>
+      </w:r>
+    </w:p>
+    <w:p>
+      <w:pPr>
+        <w:rPr>
+          <w:lang w:val="en-AU"/>
+        </w:rPr>
+      </w:pPr>
+      <w:r>
+        <w:rPr>
+          <w:noProof/>
+          <w:lang w:val="en-AU"/>
+        </w:rPr>
+        <w:drawing>
+          <wp:inline distT="0" distB="0" distL="0" distR="0" wp14:anchorId="5265D825" wp14:editId="763E7F76">
+            <wp:extent cx="5731510" cy="1999615"/>
+            <wp:effectExtent l="0" t="0" r="2540" b="635"/>
+            <wp:docPr id="2" name="Picture 2"/>
+            <wp:cNvGraphicFramePr>
+              <a:graphicFrameLocks xmlns:a="http://schemas.openxmlformats.org/drawingml/2006/main" noChangeAspect="1"/>
+            </wp:cNvGraphicFramePr>
+            <a:graphic xmlns:a="http://schemas.openxmlformats.org/drawingml/2006/main">
+              <a:graphicData uri="http://schemas.openxmlformats.org/drawingml/2006/picture">
+                <pic:pic xmlns:pic="http://schemas.openxmlformats.org/drawingml/2006/picture">
+                  <pic:nvPicPr>
+                    <pic:cNvPr id="1" name=""/>
+                    <pic:cNvPicPr/>
+                  </pic:nvPicPr>
+                  <pic:blipFill>
+                    <a:blip r:embed="rId10"/>
+                    <a:stretch>
+                      <a:fillRect/>
+                    </a:stretch>
+                  </pic:blipFill>
+                  <pic:spPr>
+                    <a:xfrm>
+                      <a:off x="0" y="0"/>
+                      <a:ext cx="5731510" cy="1999615"/>
+                    </a:xfrm>
+                    <a:prstGeom prst="rect">
+                      <a:avLst/>
+                    </a:prstGeom>
+                  </pic:spPr>
+                </pic:pic>
+              </a:graphicData>
+            </a:graphic>
+          </wp:inline>
+        </w:drawing>
+      </w:r>
+    </w:p>
+    <w:p>
+      <w:pPr>
+        <w:rPr>
+          <w:lang w:val="en-AU"/>
+        </w:rPr>
+      </w:pPr>
+      <w:r>
+        <w:rPr>
+          <w:lang w:val="en-AU"/>
+        </w:rPr>
+        <w:t>As we can see, the AAA pattern is used in this test function. We will see this in all of the test cases built in this challenge.</w:t>
+      </w:r>
+    </w:p>
+    <w:p>
+      <w:pPr>
+        <w:pStyle w:val="Heading1"/>
+        <w:rPr>
+          <w:lang w:val="en-AU"/>
+        </w:rPr>
+      </w:pPr>
+      <w:bookmarkStart w:id="2" w:name="_Toc80087425"/>
+      <w:r>
+        <w:rPr>
+          <w:lang w:val="en-AU"/>
+        </w:rPr>
+        <w:lastRenderedPageBreak/>
+        <w:t>[TestCase(…)]</w:t>
+      </w:r>
+      <w:bookmarkEnd w:id="2"/>
+      <w:r>
+        <w:rPr>
+          <w:lang w:val="en-AU"/>
+        </w:rPr>
+        <w:t xml:space="preserve"> attribute</w:t>
+      </w:r>
+    </w:p>
+    <w:p>
+      <w:pPr>
+        <w:rPr>
+          <w:lang w:val="en-AU"/>
+        </w:rPr>
+      </w:pPr>
+      <w:r>
+        <w:rPr>
+          <w:lang w:val="en-AU"/>
+        </w:rPr>
+        <w:t xml:space="preserve">To make the code tidier, I’ve used the TestCase </w:t>
+      </w:r>
+      <w:r>
+        <w:rPr>
+          <w:lang w:val="en-AU"/>
+        </w:rPr>
+        <w:t>attribute</w:t>
+      </w:r>
+      <w:r>
+        <w:rPr>
+          <w:lang w:val="en-AU"/>
+        </w:rPr>
+        <w:t xml:space="preserve"> to summarise similar test cases. </w:t>
+      </w:r>
+      <w:r>
+        <w:rPr>
+          <w:lang w:val="en-AU"/>
+        </w:rPr>
+        <w:t>Since there 9 functions to be tested, there will be 9 test functions and 5 test cases with the TestCase attribute. An example:</w:t>
+      </w:r>
+    </w:p>
+    <w:p>
+      <w:pPr>
+        <w:rPr>
+          <w:lang w:val="en-AU"/>
+        </w:rPr>
+      </w:pPr>
+      <w:r>
+        <w:rPr>
+          <w:noProof/>
+          <w:lang w:val="en-AU"/>
+        </w:rPr>
+        <w:drawing>
+          <wp:inline distT="0" distB="0" distL="0" distR="0" wp14:anchorId="65E005D5" wp14:editId="63C790D5">
+            <wp:extent cx="5731510" cy="1047750"/>
+            <wp:effectExtent l="0" t="0" r="2540" b="0"/>
+            <wp:docPr id="3" name="Picture 3"/>
+            <wp:cNvGraphicFramePr>
+              <a:graphicFrameLocks xmlns:a="http://schemas.openxmlformats.org/drawingml/2006/main" noChangeAspect="1"/>
+            </wp:cNvGraphicFramePr>
+            <a:graphic xmlns:a="http://schemas.openxmlformats.org/drawingml/2006/main">
+              <a:graphicData uri="http://schemas.openxmlformats.org/drawingml/2006/picture">
+                <pic:pic xmlns:pic="http://schemas.openxmlformats.org/drawingml/2006/picture">
+                  <pic:nvPicPr>
+                    <pic:cNvPr id="1" name=""/>
+                    <pic:cNvPicPr/>
+                  </pic:nvPicPr>
+                  <pic:blipFill>
+                    <a:blip r:embed="rId11"/>
+                    <a:stretch>
+                      <a:fillRect/>
+                    </a:stretch>
+                  </pic:blipFill>
+                  <pic:spPr>
+                    <a:xfrm>
+                      <a:off x="0" y="0"/>
+                      <a:ext cx="5731510" cy="1047750"/>
+                    </a:xfrm>
+                    <a:prstGeom prst="rect">
+                      <a:avLst/>
+                    </a:prstGeom>
+                  </pic:spPr>
+                </pic:pic>
+              </a:graphicData>
+            </a:graphic>
+          </wp:inline>
+        </w:drawing>
+      </w:r>
+      <w:r>
+        <w:rPr>
+          <w:lang w:val="en-AU"/>
+        </w:rPr>
+        <w:t xml:space="preserve"> </w:t>
+      </w:r>
+    </w:p>
+    <w:p>
+      <w:pPr>
+        <w:rPr>
+          <w:lang w:val="en-AU"/>
+        </w:rPr>
+      </w:pPr>
+      <w:r>
+        <w:rPr>
+          <w:lang w:val="en-AU"/>
+        </w:rPr>
+        <w:t>When the test is run, values in the TestCase will be used as parameters for the test function invoked.</w:t>
+      </w:r>
+    </w:p>
+    <w:p>
+      <w:pPr>
+        <w:rPr>
+          <w:lang w:val="en-AU"/>
+        </w:rPr>
+      </w:pPr>
+    </w:p>
+    <w:p>
+      <w:pPr>
+        <w:rPr>
+          <w:lang w:val="en-AU"/>
+        </w:rPr>
+      </w:pPr>
+      <w:r>
+        <w:rPr>
+          <w:lang w:val="en-AU"/>
+        </w:rPr>
+        <w:t>Next, we will take a look at the 9 functions and each of their</w:t>
+      </w:r>
+      <w:r>
+        <w:rPr>
+          <w:lang w:val="en-AU"/>
+        </w:rPr>
+        <w:t xml:space="preserve"> 5</w:t>
+      </w:r>
+      <w:bookmarkStart w:id="3" w:name="_GoBack"/>
+      <w:bookmarkEnd w:id="3"/>
+      <w:r>
+        <w:rPr>
+          <w:lang w:val="en-AU"/>
+        </w:rPr>
+        <w:t xml:space="preserve"> test cases.</w:t>
+      </w:r>
+    </w:p>
+    <w:p>
+      <w:pPr>
+        <w:rPr>
+          <w:lang w:val="en-AU"/>
+        </w:rPr>
+      </w:pPr>
+    </w:p>
+    <w:p>
+      <w:pPr>
         <w:pStyle w:val="Heading1"/>
         <w:numPr>
           <w:ilvl w:val="0"/>
@@ -13,18 +1676,12 @@
           <w:lang w:val="en-AU"/>
         </w:rPr>
       </w:pPr>
+      <w:bookmarkStart w:id="4" w:name="_Toc80087426"/>
       <w:r>
         <w:rPr>
           <w:lang w:val="en-AU"/>
         </w:rPr>
-        <w:t>Adult_Before_</w:t>
-      </w:r>
-      <w:proofErr w:type="gramStart"/>
-      <w:r>
-        <w:rPr>
-          <w:lang w:val="en-AU"/>
-        </w:rPr>
-        <w:t>5</w:t>
+        <w:t>Adult_Before_5</w:t>
       </w:r>
       <w:r>
         <w:rPr>
@@ -32,7 +1689,7 @@
         </w:rPr>
         <w:t>()</w:t>
       </w:r>
-      <w:proofErr w:type="gramEnd"/>
+      <w:bookmarkEnd w:id="4"/>
     </w:p>
     <w:p>
       <w:pPr>
@@ -47,84 +1704,18 @@
         </w:rPr>
         <w:t xml:space="preserve">Input: </w:t>
       </w:r>
-      <w:proofErr w:type="spellStart"/>
       <w:r>
         <w:rPr>
           <w:lang w:val="en-AU"/>
         </w:rPr>
-        <w:t>int</w:t>
+        <w:t>int pr_quantity, string pr_person, string pr_day, decimal pr_time</w:t>
       </w:r>
-      <w:proofErr w:type="spellEnd"/>
       <w:r>
         <w:rPr>
           <w:lang w:val="en-AU"/>
         </w:rPr>
-        <w:t xml:space="preserve"> </w:t>
+        <w:t>, decimal expectedResult</w:t>
       </w:r>
-      <w:proofErr w:type="spellStart"/>
-      <w:r>
-        <w:rPr>
-          <w:lang w:val="en-AU"/>
-        </w:rPr>
-        <w:t>pr_quantity</w:t>
-      </w:r>
-      <w:proofErr w:type="spellEnd"/>
-      <w:r>
-        <w:rPr>
-          <w:lang w:val="en-AU"/>
-        </w:rPr>
-        <w:t xml:space="preserve">, string </w:t>
-      </w:r>
-      <w:proofErr w:type="spellStart"/>
-      <w:r>
-        <w:rPr>
-          <w:lang w:val="en-AU"/>
-        </w:rPr>
-        <w:t>pr_person</w:t>
-      </w:r>
-      <w:proofErr w:type="spellEnd"/>
-      <w:r>
-        <w:rPr>
-          <w:lang w:val="en-AU"/>
-        </w:rPr>
-        <w:t xml:space="preserve">, string </w:t>
-      </w:r>
-      <w:proofErr w:type="spellStart"/>
-      <w:r>
-        <w:rPr>
-          <w:lang w:val="en-AU"/>
-        </w:rPr>
-        <w:t>pr_day</w:t>
-      </w:r>
-      <w:proofErr w:type="spellEnd"/>
-      <w:r>
-        <w:rPr>
-          <w:lang w:val="en-AU"/>
-        </w:rPr>
-        <w:t xml:space="preserve">, decimal </w:t>
-      </w:r>
-      <w:proofErr w:type="spellStart"/>
-      <w:r>
-        <w:rPr>
-          <w:lang w:val="en-AU"/>
-        </w:rPr>
-        <w:t>pr_time</w:t>
-      </w:r>
-      <w:proofErr w:type="spellEnd"/>
-      <w:r>
-        <w:rPr>
-          <w:lang w:val="en-AU"/>
-        </w:rPr>
-        <w:t xml:space="preserve">, decimal </w:t>
-      </w:r>
-      <w:proofErr w:type="spellStart"/>
-      <w:r>
-        <w:rPr>
-          <w:lang w:val="en-AU"/>
-        </w:rPr>
-        <w:t>expectedResult</w:t>
-      </w:r>
-      <w:proofErr w:type="spellEnd"/>
     </w:p>
     <w:p>
       <w:pPr>
@@ -1670,18 +3261,13 @@
           <w:lang w:val="en-AU"/>
         </w:rPr>
       </w:pPr>
+      <w:bookmarkStart w:id="5" w:name="_Toc80087427"/>
       <w:r>
         <w:rPr>
           <w:lang w:val="en-AU"/>
         </w:rPr>
-        <w:t>Adult_After_</w:t>
-      </w:r>
-      <w:proofErr w:type="gramStart"/>
-      <w:r>
-        <w:rPr>
-          <w:lang w:val="en-AU"/>
-        </w:rPr>
-        <w:t>5</w:t>
+        <w:lastRenderedPageBreak/>
+        <w:t>Adult_After_5</w:t>
       </w:r>
       <w:r>
         <w:rPr>
@@ -1689,7 +3275,7 @@
         </w:rPr>
         <w:t>()</w:t>
       </w:r>
-      <w:proofErr w:type="gramEnd"/>
+      <w:bookmarkEnd w:id="5"/>
     </w:p>
     <w:p>
       <w:pPr>
@@ -1704,84 +3290,18 @@
         </w:rPr>
         <w:t xml:space="preserve">Input: </w:t>
       </w:r>
-      <w:proofErr w:type="spellStart"/>
       <w:r>
         <w:rPr>
           <w:lang w:val="en-AU"/>
         </w:rPr>
-        <w:t>int</w:t>
+        <w:t>int pr_quantity, string pr_person, string pr_day, decimal pr_time</w:t>
       </w:r>
-      <w:proofErr w:type="spellEnd"/>
       <w:r>
         <w:rPr>
           <w:lang w:val="en-AU"/>
         </w:rPr>
-        <w:t xml:space="preserve"> </w:t>
+        <w:t>, decimal expectedResult</w:t>
       </w:r>
-      <w:proofErr w:type="spellStart"/>
-      <w:r>
-        <w:rPr>
-          <w:lang w:val="en-AU"/>
-        </w:rPr>
-        <w:t>pr_quantity</w:t>
-      </w:r>
-      <w:proofErr w:type="spellEnd"/>
-      <w:r>
-        <w:rPr>
-          <w:lang w:val="en-AU"/>
-        </w:rPr>
-        <w:t xml:space="preserve">, string </w:t>
-      </w:r>
-      <w:proofErr w:type="spellStart"/>
-      <w:r>
-        <w:rPr>
-          <w:lang w:val="en-AU"/>
-        </w:rPr>
-        <w:t>pr_person</w:t>
-      </w:r>
-      <w:proofErr w:type="spellEnd"/>
-      <w:r>
-        <w:rPr>
-          <w:lang w:val="en-AU"/>
-        </w:rPr>
-        <w:t xml:space="preserve">, string </w:t>
-      </w:r>
-      <w:proofErr w:type="spellStart"/>
-      <w:r>
-        <w:rPr>
-          <w:lang w:val="en-AU"/>
-        </w:rPr>
-        <w:t>pr_day</w:t>
-      </w:r>
-      <w:proofErr w:type="spellEnd"/>
-      <w:r>
-        <w:rPr>
-          <w:lang w:val="en-AU"/>
-        </w:rPr>
-        <w:t xml:space="preserve">, decimal </w:t>
-      </w:r>
-      <w:proofErr w:type="spellStart"/>
-      <w:r>
-        <w:rPr>
-          <w:lang w:val="en-AU"/>
-        </w:rPr>
-        <w:t>pr_time</w:t>
-      </w:r>
-      <w:proofErr w:type="spellEnd"/>
-      <w:r>
-        <w:rPr>
-          <w:lang w:val="en-AU"/>
-        </w:rPr>
-        <w:t xml:space="preserve">, decimal </w:t>
-      </w:r>
-      <w:proofErr w:type="spellStart"/>
-      <w:r>
-        <w:rPr>
-          <w:lang w:val="en-AU"/>
-        </w:rPr>
-        <w:t>expectedResult</w:t>
-      </w:r>
-      <w:proofErr w:type="spellEnd"/>
     </w:p>
     <w:p>
       <w:pPr>
@@ -2559,7 +4079,6 @@
                 <w:b w:val="0"/>
                 <w:lang w:val="en-AU"/>
               </w:rPr>
-              <w:lastRenderedPageBreak/>
               <w:t>1 adult, normal, after 5</w:t>
             </w:r>
           </w:p>
@@ -3285,28 +4804,20 @@
           <w:lang w:val="en-AU"/>
         </w:rPr>
       </w:pPr>
-      <w:proofErr w:type="spellStart"/>
+      <w:bookmarkStart w:id="6" w:name="_Toc80087428"/>
       <w:r>
         <w:rPr>
           <w:lang w:val="en-AU"/>
         </w:rPr>
-        <w:t>Adult_</w:t>
+        <w:t>Adult_Tuesday</w:t>
       </w:r>
-      <w:proofErr w:type="gramStart"/>
-      <w:r>
-        <w:rPr>
-          <w:lang w:val="en-AU"/>
-        </w:rPr>
-        <w:t>Tuesday</w:t>
-      </w:r>
-      <w:proofErr w:type="spellEnd"/>
       <w:r>
         <w:rPr>
           <w:lang w:val="en-AU"/>
         </w:rPr>
         <w:t>()</w:t>
       </w:r>
-      <w:proofErr w:type="gramEnd"/>
+      <w:bookmarkEnd w:id="6"/>
     </w:p>
     <w:p>
       <w:pPr>
@@ -3321,70 +4832,18 @@
         </w:rPr>
         <w:t xml:space="preserve">Input: </w:t>
       </w:r>
-      <w:proofErr w:type="spellStart"/>
       <w:r>
         <w:rPr>
           <w:lang w:val="en-AU"/>
         </w:rPr>
-        <w:t>int</w:t>
+        <w:t>int pr_quantity, string pr_person, string pr_day</w:t>
       </w:r>
-      <w:proofErr w:type="spellEnd"/>
       <w:r>
         <w:rPr>
           <w:lang w:val="en-AU"/>
         </w:rPr>
-        <w:t xml:space="preserve"> </w:t>
+        <w:t>, decimal expectedResult</w:t>
       </w:r>
-      <w:proofErr w:type="spellStart"/>
-      <w:r>
-        <w:rPr>
-          <w:lang w:val="en-AU"/>
-        </w:rPr>
-        <w:t>pr_quantity</w:t>
-      </w:r>
-      <w:proofErr w:type="spellEnd"/>
-      <w:r>
-        <w:rPr>
-          <w:lang w:val="en-AU"/>
-        </w:rPr>
-        <w:t xml:space="preserve">, string </w:t>
-      </w:r>
-      <w:proofErr w:type="spellStart"/>
-      <w:r>
-        <w:rPr>
-          <w:lang w:val="en-AU"/>
-        </w:rPr>
-        <w:t>pr_person</w:t>
-      </w:r>
-      <w:proofErr w:type="spellEnd"/>
-      <w:r>
-        <w:rPr>
-          <w:lang w:val="en-AU"/>
-        </w:rPr>
-        <w:t xml:space="preserve">, string </w:t>
-      </w:r>
-      <w:proofErr w:type="spellStart"/>
-      <w:r>
-        <w:rPr>
-          <w:lang w:val="en-AU"/>
-        </w:rPr>
-        <w:t>pr_day</w:t>
-      </w:r>
-      <w:proofErr w:type="spellEnd"/>
-      <w:r>
-        <w:rPr>
-          <w:lang w:val="en-AU"/>
-        </w:rPr>
-        <w:t xml:space="preserve">, decimal </w:t>
-      </w:r>
-      <w:proofErr w:type="spellStart"/>
-      <w:r>
-        <w:rPr>
-          <w:lang w:val="en-AU"/>
-        </w:rPr>
-        <w:t>expectedResult</w:t>
-      </w:r>
-      <w:proofErr w:type="spellEnd"/>
     </w:p>
     <w:p>
       <w:pPr>
@@ -4567,6 +6026,7 @@
                 <w:b w:val="0"/>
                 <w:lang w:val="en-AU"/>
               </w:rPr>
+              <w:lastRenderedPageBreak/>
               <w:t>0 adult, Tuesday</w:t>
             </w:r>
           </w:p>
@@ -4686,20 +6146,14 @@
           <w:lang w:val="en-AU"/>
         </w:rPr>
       </w:pPr>
+      <w:bookmarkStart w:id="7" w:name="_Toc80087429"/>
       <w:r>
         <w:rPr>
           <w:lang w:val="en-AU"/>
         </w:rPr>
-        <w:t>Child_Under_</w:t>
+        <w:t>Child_Under_16()</w:t>
       </w:r>
-      <w:proofErr w:type="gramStart"/>
-      <w:r>
-        <w:rPr>
-          <w:lang w:val="en-AU"/>
-        </w:rPr>
-        <w:t>16()</w:t>
-      </w:r>
-      <w:proofErr w:type="gramEnd"/>
+      <w:bookmarkEnd w:id="7"/>
     </w:p>
     <w:p>
       <w:pPr>
@@ -4720,56 +6174,18 @@
         </w:rPr>
         <w:t xml:space="preserve"> </w:t>
       </w:r>
-      <w:proofErr w:type="spellStart"/>
       <w:r>
         <w:rPr>
           <w:lang w:val="en-AU"/>
         </w:rPr>
-        <w:t>int</w:t>
+        <w:t>int pr_quantity, string pr_person</w:t>
       </w:r>
-      <w:proofErr w:type="spellEnd"/>
       <w:r>
         <w:rPr>
           <w:lang w:val="en-AU"/>
         </w:rPr>
-        <w:t xml:space="preserve"> </w:t>
+        <w:t>, decimal expectedResult</w:t>
       </w:r>
-      <w:proofErr w:type="spellStart"/>
-      <w:r>
-        <w:rPr>
-          <w:lang w:val="en-AU"/>
-        </w:rPr>
-        <w:t>pr_quantity</w:t>
-      </w:r>
-      <w:proofErr w:type="spellEnd"/>
-      <w:r>
-        <w:rPr>
-          <w:lang w:val="en-AU"/>
-        </w:rPr>
-        <w:t xml:space="preserve">, string </w:t>
-      </w:r>
-      <w:proofErr w:type="spellStart"/>
-      <w:r>
-        <w:rPr>
-          <w:lang w:val="en-AU"/>
-        </w:rPr>
-        <w:t>pr_person</w:t>
-      </w:r>
-      <w:proofErr w:type="spellEnd"/>
-      <w:r>
-        <w:rPr>
-          <w:lang w:val="en-AU"/>
-        </w:rPr>
-        <w:t xml:space="preserve">, decimal </w:t>
-      </w:r>
-      <w:proofErr w:type="spellStart"/>
-      <w:r>
-        <w:rPr>
-          <w:lang w:val="en-AU"/>
-        </w:rPr>
-        <w:t>expectedResult</w:t>
-      </w:r>
-      <w:proofErr w:type="spellEnd"/>
     </w:p>
     <w:p>
       <w:pPr>
@@ -5473,7 +6889,6 @@
                 <w:bCs w:val="0"/>
                 <w:lang w:val="en-AU"/>
               </w:rPr>
-              <w:lastRenderedPageBreak/>
               <w:t>1 adult</w:t>
             </w:r>
           </w:p>
@@ -5789,7 +7204,7 @@
           <w:lang w:val="en-AU"/>
         </w:rPr>
       </w:pPr>
-      <w:proofErr w:type="gramStart"/>
+      <w:bookmarkStart w:id="8" w:name="_Toc80087430"/>
       <w:r>
         <w:rPr>
           <w:lang w:val="en-AU"/>
@@ -5802,7 +7217,7 @@
         </w:rPr>
         <w:t>)</w:t>
       </w:r>
-      <w:proofErr w:type="gramEnd"/>
+      <w:bookmarkEnd w:id="8"/>
     </w:p>
     <w:p>
       <w:pPr>
@@ -5821,56 +7236,18 @@
       <w:r>
         <w:t xml:space="preserve"> </w:t>
       </w:r>
-      <w:proofErr w:type="spellStart"/>
       <w:r>
         <w:rPr>
           <w:lang w:val="en-AU"/>
         </w:rPr>
-        <w:t>int</w:t>
+        <w:t>int pr_quantity, string pr_person</w:t>
       </w:r>
-      <w:proofErr w:type="spellEnd"/>
       <w:r>
         <w:rPr>
           <w:lang w:val="en-AU"/>
         </w:rPr>
-        <w:t xml:space="preserve"> </w:t>
+        <w:t>, decimal expectedResult</w:t>
       </w:r>
-      <w:proofErr w:type="spellStart"/>
-      <w:r>
-        <w:rPr>
-          <w:lang w:val="en-AU"/>
-        </w:rPr>
-        <w:t>pr_quantity</w:t>
-      </w:r>
-      <w:proofErr w:type="spellEnd"/>
-      <w:r>
-        <w:rPr>
-          <w:lang w:val="en-AU"/>
-        </w:rPr>
-        <w:t xml:space="preserve">, string </w:t>
-      </w:r>
-      <w:proofErr w:type="spellStart"/>
-      <w:r>
-        <w:rPr>
-          <w:lang w:val="en-AU"/>
-        </w:rPr>
-        <w:t>pr_person</w:t>
-      </w:r>
-      <w:proofErr w:type="spellEnd"/>
-      <w:r>
-        <w:rPr>
-          <w:lang w:val="en-AU"/>
-        </w:rPr>
-        <w:t xml:space="preserve">, decimal </w:t>
-      </w:r>
-      <w:proofErr w:type="spellStart"/>
-      <w:r>
-        <w:rPr>
-          <w:lang w:val="en-AU"/>
-        </w:rPr>
-        <w:t>expectedResult</w:t>
-      </w:r>
-      <w:proofErr w:type="spellEnd"/>
     </w:p>
     <w:p>
       <w:pPr>
@@ -6904,14 +8281,14 @@
           <w:lang w:val="en-AU"/>
         </w:rPr>
       </w:pPr>
-      <w:proofErr w:type="gramStart"/>
+      <w:bookmarkStart w:id="9" w:name="_Toc80087431"/>
       <w:r>
         <w:rPr>
           <w:lang w:val="en-AU"/>
         </w:rPr>
         <w:t>Student()</w:t>
       </w:r>
-      <w:proofErr w:type="gramEnd"/>
+      <w:bookmarkEnd w:id="9"/>
     </w:p>
     <w:p>
       <w:pPr>
@@ -6926,56 +8303,18 @@
         </w:rPr>
         <w:t xml:space="preserve">Input: </w:t>
       </w:r>
-      <w:proofErr w:type="spellStart"/>
       <w:r>
         <w:rPr>
           <w:lang w:val="en-AU"/>
         </w:rPr>
-        <w:t>int</w:t>
+        <w:t>int pr_quantity, string pr_person</w:t>
       </w:r>
-      <w:proofErr w:type="spellEnd"/>
       <w:r>
         <w:rPr>
           <w:lang w:val="en-AU"/>
         </w:rPr>
-        <w:t xml:space="preserve"> </w:t>
+        <w:t>, decimal expectedResult</w:t>
       </w:r>
-      <w:proofErr w:type="spellStart"/>
-      <w:r>
-        <w:rPr>
-          <w:lang w:val="en-AU"/>
-        </w:rPr>
-        <w:t>pr_quantity</w:t>
-      </w:r>
-      <w:proofErr w:type="spellEnd"/>
-      <w:r>
-        <w:rPr>
-          <w:lang w:val="en-AU"/>
-        </w:rPr>
-        <w:t xml:space="preserve">, string </w:t>
-      </w:r>
-      <w:proofErr w:type="spellStart"/>
-      <w:r>
-        <w:rPr>
-          <w:lang w:val="en-AU"/>
-        </w:rPr>
-        <w:t>pr_person</w:t>
-      </w:r>
-      <w:proofErr w:type="spellEnd"/>
-      <w:r>
-        <w:rPr>
-          <w:lang w:val="en-AU"/>
-        </w:rPr>
-        <w:t xml:space="preserve">, decimal </w:t>
-      </w:r>
-      <w:proofErr w:type="spellStart"/>
-      <w:r>
-        <w:rPr>
-          <w:lang w:val="en-AU"/>
-        </w:rPr>
-        <w:t>expectedResult</w:t>
-      </w:r>
-      <w:proofErr w:type="spellEnd"/>
     </w:p>
     <w:p>
       <w:pPr>
@@ -7068,6 +8407,7 @@
               <w:rPr>
                 <w:lang w:val="en-AU"/>
               </w:rPr>
+              <w:lastRenderedPageBreak/>
               <w:t>Status</w:t>
             </w:r>
           </w:p>
@@ -8009,28 +9349,14 @@
           <w:lang w:val="en-AU"/>
         </w:rPr>
       </w:pPr>
-      <w:proofErr w:type="spellStart"/>
+      <w:bookmarkStart w:id="10" w:name="_Toc80087432"/>
       <w:r>
         <w:rPr>
           <w:lang w:val="en-AU"/>
         </w:rPr>
-        <w:t>Family_</w:t>
+        <w:t>Family_Pass()</w:t>
       </w:r>
-      <w:proofErr w:type="gramStart"/>
-      <w:r>
-        <w:rPr>
-          <w:lang w:val="en-AU"/>
-        </w:rPr>
-        <w:t>Pass</w:t>
-      </w:r>
-      <w:proofErr w:type="spellEnd"/>
-      <w:r>
-        <w:rPr>
-          <w:lang w:val="en-AU"/>
-        </w:rPr>
-        <w:t>()</w:t>
-      </w:r>
-      <w:proofErr w:type="gramEnd"/>
+      <w:bookmarkEnd w:id="10"/>
     </w:p>
     <w:p>
       <w:pPr>
@@ -8045,98 +9371,18 @@
         </w:rPr>
         <w:t xml:space="preserve">Input: </w:t>
       </w:r>
-      <w:proofErr w:type="spellStart"/>
       <w:r>
         <w:rPr>
           <w:lang w:val="en-AU"/>
         </w:rPr>
-        <w:t>int</w:t>
+        <w:t>int pr_quantity_ticket, int pr_quantity_adult, int pr_quantity_child</w:t>
       </w:r>
-      <w:proofErr w:type="spellEnd"/>
       <w:r>
         <w:rPr>
           <w:lang w:val="en-AU"/>
         </w:rPr>
-        <w:t xml:space="preserve"> </w:t>
+        <w:t>, decimal expectedResult</w:t>
       </w:r>
-      <w:proofErr w:type="spellStart"/>
-      <w:r>
-        <w:rPr>
-          <w:lang w:val="en-AU"/>
-        </w:rPr>
-        <w:t>pr_quantity_ticket</w:t>
-      </w:r>
-      <w:proofErr w:type="spellEnd"/>
-      <w:r>
-        <w:rPr>
-          <w:lang w:val="en-AU"/>
-        </w:rPr>
-        <w:t xml:space="preserve">, </w:t>
-      </w:r>
-      <w:proofErr w:type="spellStart"/>
-      <w:r>
-        <w:rPr>
-          <w:lang w:val="en-AU"/>
-        </w:rPr>
-        <w:t>int</w:t>
-      </w:r>
-      <w:proofErr w:type="spellEnd"/>
-      <w:r>
-        <w:rPr>
-          <w:lang w:val="en-AU"/>
-        </w:rPr>
-        <w:t xml:space="preserve"> </w:t>
-      </w:r>
-      <w:proofErr w:type="spellStart"/>
-      <w:r>
-        <w:rPr>
-          <w:lang w:val="en-AU"/>
-        </w:rPr>
-        <w:t>pr_quantity_adult</w:t>
-      </w:r>
-      <w:proofErr w:type="spellEnd"/>
-      <w:r>
-        <w:rPr>
-          <w:lang w:val="en-AU"/>
-        </w:rPr>
-        <w:t xml:space="preserve">, </w:t>
-      </w:r>
-      <w:proofErr w:type="spellStart"/>
-      <w:r>
-        <w:rPr>
-          <w:lang w:val="en-AU"/>
-        </w:rPr>
-        <w:t>int</w:t>
-      </w:r>
-      <w:proofErr w:type="spellEnd"/>
-      <w:r>
-        <w:rPr>
-          <w:lang w:val="en-AU"/>
-        </w:rPr>
-        <w:t xml:space="preserve"> </w:t>
-      </w:r>
-      <w:proofErr w:type="spellStart"/>
-      <w:r>
-        <w:rPr>
-          <w:lang w:val="en-AU"/>
-        </w:rPr>
-        <w:t>pr_quantity_child</w:t>
-      </w:r>
-      <w:proofErr w:type="spellEnd"/>
-      <w:r>
-        <w:rPr>
-          <w:lang w:val="en-AU"/>
-        </w:rPr>
-        <w:t xml:space="preserve">, decimal </w:t>
-      </w:r>
-      <w:proofErr w:type="spellStart"/>
-      <w:r>
-        <w:rPr>
-          <w:lang w:val="en-AU"/>
-        </w:rPr>
-        <w:t>expectedResult</w:t>
-      </w:r>
-      <w:proofErr w:type="spellEnd"/>
     </w:p>
     <w:p>
       <w:pPr>
@@ -8149,7 +9395,6 @@
         <w:rPr>
           <w:lang w:val="en-AU"/>
         </w:rPr>
-        <w:lastRenderedPageBreak/>
         <w:t xml:space="preserve">Output: </w:t>
       </w:r>
       <w:r>
@@ -8240,7 +9485,6 @@
                 <w:lang w:val="en-AU"/>
               </w:rPr>
             </w:pPr>
-            <w:proofErr w:type="spellStart"/>
             <w:r>
               <w:rPr>
                 <w:b/>
@@ -8255,7 +9499,6 @@
               </w:rPr>
               <w:t>_ticket</w:t>
             </w:r>
-            <w:proofErr w:type="spellEnd"/>
           </w:p>
         </w:tc>
         <w:tc>
@@ -8293,7 +9536,6 @@
                 <w:lang w:val="en-AU"/>
               </w:rPr>
             </w:pPr>
-            <w:proofErr w:type="spellStart"/>
             <w:r>
               <w:rPr>
                 <w:b/>
@@ -8301,7 +9543,6 @@
               </w:rPr>
               <w:t>Quantity_child</w:t>
             </w:r>
-            <w:proofErr w:type="spellEnd"/>
           </w:p>
         </w:tc>
       </w:tr>
@@ -8557,7 +9798,6 @@
                 <w:lang w:val="en-AU"/>
               </w:rPr>
             </w:pPr>
-            <w:proofErr w:type="spellStart"/>
             <w:r>
               <w:rPr>
                 <w:b/>
@@ -8572,7 +9812,6 @@
               </w:rPr>
               <w:t>_ticket</w:t>
             </w:r>
-            <w:proofErr w:type="spellEnd"/>
           </w:p>
         </w:tc>
         <w:tc>
@@ -8587,7 +9826,6 @@
                 <w:lang w:val="en-AU"/>
               </w:rPr>
             </w:pPr>
-            <w:proofErr w:type="spellStart"/>
             <w:r>
               <w:rPr>
                 <w:b/>
@@ -8595,7 +9833,6 @@
               </w:rPr>
               <w:t>Quantity_adult</w:t>
             </w:r>
-            <w:proofErr w:type="spellEnd"/>
           </w:p>
         </w:tc>
         <w:tc>
@@ -8610,7 +9847,6 @@
                 <w:lang w:val="en-AU"/>
               </w:rPr>
             </w:pPr>
-            <w:proofErr w:type="spellStart"/>
             <w:r>
               <w:rPr>
                 <w:b/>
@@ -8618,7 +9854,6 @@
               </w:rPr>
               <w:t>Quantity_child</w:t>
             </w:r>
-            <w:proofErr w:type="spellEnd"/>
           </w:p>
         </w:tc>
         <w:tc>
@@ -9339,28 +10574,14 @@
           <w:lang w:val="en-AU"/>
         </w:rPr>
       </w:pPr>
-      <w:proofErr w:type="spellStart"/>
+      <w:bookmarkStart w:id="11" w:name="_Toc80087433"/>
       <w:r>
         <w:rPr>
           <w:lang w:val="en-AU"/>
         </w:rPr>
-        <w:t>Chick_Flick_</w:t>
+        <w:t>Chick_Flick_Thursday()</w:t>
       </w:r>
-      <w:proofErr w:type="gramStart"/>
-      <w:r>
-        <w:rPr>
-          <w:lang w:val="en-AU"/>
-        </w:rPr>
-        <w:t>Thursday</w:t>
-      </w:r>
-      <w:proofErr w:type="spellEnd"/>
-      <w:r>
-        <w:rPr>
-          <w:lang w:val="en-AU"/>
-        </w:rPr>
-        <w:t>()</w:t>
-      </w:r>
-      <w:proofErr w:type="gramEnd"/>
+      <w:bookmarkEnd w:id="11"/>
     </w:p>
     <w:p>
       <w:pPr>
@@ -9381,70 +10602,18 @@
         </w:rPr>
         <w:t xml:space="preserve"> </w:t>
       </w:r>
-      <w:proofErr w:type="spellStart"/>
       <w:r>
         <w:rPr>
           <w:lang w:val="en-AU"/>
         </w:rPr>
-        <w:t>int</w:t>
+        <w:t>int pr_quantity, string pr_person, string pr_day</w:t>
       </w:r>
-      <w:proofErr w:type="spellEnd"/>
       <w:r>
         <w:rPr>
           <w:lang w:val="en-AU"/>
         </w:rPr>
-        <w:t xml:space="preserve"> </w:t>
+        <w:t>, decimal expectedResult</w:t>
       </w:r>
-      <w:proofErr w:type="spellStart"/>
-      <w:r>
-        <w:rPr>
-          <w:lang w:val="en-AU"/>
-        </w:rPr>
-        <w:t>pr_quantity</w:t>
-      </w:r>
-      <w:proofErr w:type="spellEnd"/>
-      <w:r>
-        <w:rPr>
-          <w:lang w:val="en-AU"/>
-        </w:rPr>
-        <w:t xml:space="preserve">, string </w:t>
-      </w:r>
-      <w:proofErr w:type="spellStart"/>
-      <w:r>
-        <w:rPr>
-          <w:lang w:val="en-AU"/>
-        </w:rPr>
-        <w:t>pr_person</w:t>
-      </w:r>
-      <w:proofErr w:type="spellEnd"/>
-      <w:r>
-        <w:rPr>
-          <w:lang w:val="en-AU"/>
-        </w:rPr>
-        <w:t xml:space="preserve">, string </w:t>
-      </w:r>
-      <w:proofErr w:type="spellStart"/>
-      <w:r>
-        <w:rPr>
-          <w:lang w:val="en-AU"/>
-        </w:rPr>
-        <w:t>pr_day</w:t>
-      </w:r>
-      <w:proofErr w:type="spellEnd"/>
-      <w:r>
-        <w:rPr>
-          <w:lang w:val="en-AU"/>
-        </w:rPr>
-        <w:t xml:space="preserve">, decimal </w:t>
-      </w:r>
-      <w:proofErr w:type="spellStart"/>
-      <w:r>
-        <w:rPr>
-          <w:lang w:val="en-AU"/>
-        </w:rPr>
-        <w:t>expectedResult</w:t>
-      </w:r>
-      <w:proofErr w:type="spellEnd"/>
     </w:p>
     <w:p>
       <w:pPr>
@@ -9874,6 +11043,7 @@
               <w:rPr>
                 <w:lang w:val="en-AU"/>
               </w:rPr>
+              <w:lastRenderedPageBreak/>
               <w:t xml:space="preserve">Saturday, </w:t>
             </w:r>
           </w:p>
@@ -10173,8 +11343,6 @@
                 <w:lang w:val="en-AU"/>
               </w:rPr>
             </w:pPr>
-            <w:bookmarkStart w:id="0" w:name="_GoBack"/>
-            <w:bookmarkEnd w:id="0"/>
           </w:p>
         </w:tc>
         <w:tc>
@@ -10681,28 +11849,14 @@
           <w:lang w:val="en-AU"/>
         </w:rPr>
       </w:pPr>
-      <w:proofErr w:type="spellStart"/>
+      <w:bookmarkStart w:id="12" w:name="_Toc80087434"/>
       <w:r>
         <w:rPr>
           <w:lang w:val="en-AU"/>
         </w:rPr>
-        <w:t>Kids_</w:t>
+        <w:t>Kids_Careers()</w:t>
       </w:r>
-      <w:proofErr w:type="gramStart"/>
-      <w:r>
-        <w:rPr>
-          <w:lang w:val="en-AU"/>
-        </w:rPr>
-        <w:t>Careers</w:t>
-      </w:r>
-      <w:proofErr w:type="spellEnd"/>
-      <w:r>
-        <w:rPr>
-          <w:lang w:val="en-AU"/>
-        </w:rPr>
-        <w:t>()</w:t>
-      </w:r>
-      <w:proofErr w:type="gramEnd"/>
+      <w:bookmarkEnd w:id="12"/>
     </w:p>
     <w:p>
       <w:pPr>
@@ -10723,70 +11877,18 @@
         </w:rPr>
         <w:t xml:space="preserve"> </w:t>
       </w:r>
-      <w:proofErr w:type="spellStart"/>
       <w:r>
         <w:rPr>
           <w:lang w:val="en-AU"/>
         </w:rPr>
-        <w:t>int</w:t>
+        <w:t>int pr_quantity, string pr_day, bool pr_holiday</w:t>
       </w:r>
-      <w:proofErr w:type="spellEnd"/>
       <w:r>
         <w:rPr>
           <w:lang w:val="en-AU"/>
         </w:rPr>
-        <w:t xml:space="preserve"> </w:t>
+        <w:t>, decimal expectedResult</w:t>
       </w:r>
-      <w:proofErr w:type="spellStart"/>
-      <w:r>
-        <w:rPr>
-          <w:lang w:val="en-AU"/>
-        </w:rPr>
-        <w:t>pr_quantity</w:t>
-      </w:r>
-      <w:proofErr w:type="spellEnd"/>
-      <w:r>
-        <w:rPr>
-          <w:lang w:val="en-AU"/>
-        </w:rPr>
-        <w:t xml:space="preserve">, string </w:t>
-      </w:r>
-      <w:proofErr w:type="spellStart"/>
-      <w:r>
-        <w:rPr>
-          <w:lang w:val="en-AU"/>
-        </w:rPr>
-        <w:t>pr_day</w:t>
-      </w:r>
-      <w:proofErr w:type="spellEnd"/>
-      <w:r>
-        <w:rPr>
-          <w:lang w:val="en-AU"/>
-        </w:rPr>
-        <w:t xml:space="preserve">, bool </w:t>
-      </w:r>
-      <w:proofErr w:type="spellStart"/>
-      <w:r>
-        <w:rPr>
-          <w:lang w:val="en-AU"/>
-        </w:rPr>
-        <w:t>pr_holiday</w:t>
-      </w:r>
-      <w:proofErr w:type="spellEnd"/>
-      <w:r>
-        <w:rPr>
-          <w:lang w:val="en-AU"/>
-        </w:rPr>
-        <w:t xml:space="preserve">, decimal </w:t>
-      </w:r>
-      <w:proofErr w:type="spellStart"/>
-      <w:r>
-        <w:rPr>
-          <w:lang w:val="en-AU"/>
-        </w:rPr>
-        <w:t>expectedResult</w:t>
-      </w:r>
-      <w:proofErr w:type="spellEnd"/>
     </w:p>
     <w:p>
       <w:pPr>
@@ -10975,7 +12077,6 @@
               <w:rPr>
                 <w:lang w:val="en-AU"/>
               </w:rPr>
-              <w:lastRenderedPageBreak/>
               <w:t>Acceptable</w:t>
             </w:r>
           </w:p>
@@ -11212,17 +12313,16 @@
     <w:tbl>
       <w:tblPr>
         <w:tblStyle w:val="PlainTable1"/>
-        <w:tblW w:w="9034" w:type="dxa"/>
+        <w:tblW w:w="5000" w:type="pct"/>
         <w:tblLook w:val="04A0" w:firstRow="1" w:lastRow="0" w:firstColumn="1" w:lastColumn="0" w:noHBand="0" w:noVBand="1"/>
       </w:tblPr>
       <w:tblGrid>
-        <w:gridCol w:w="2829"/>
+        <w:gridCol w:w="2929"/>
         <w:gridCol w:w="1156"/>
-        <w:gridCol w:w="987"/>
-        <w:gridCol w:w="937"/>
-        <w:gridCol w:w="962"/>
-        <w:gridCol w:w="1237"/>
-        <w:gridCol w:w="926"/>
+        <w:gridCol w:w="1371"/>
+        <w:gridCol w:w="1107"/>
+        <w:gridCol w:w="1291"/>
+        <w:gridCol w:w="1162"/>
       </w:tblGrid>
       <w:tr>
         <w:trPr>
@@ -11231,8 +12331,8 @@
         <w:tc>
           <w:tcPr>
             <w:cnfStyle w:val="001000000000" w:firstRow="0" w:lastRow="0" w:firstColumn="1" w:lastColumn="0" w:oddVBand="0" w:evenVBand="0" w:oddHBand="0" w:evenHBand="0" w:firstRowFirstColumn="0" w:firstRowLastColumn="0" w:lastRowFirstColumn="0" w:lastRowLastColumn="0"/>
-            <w:tcW w:w="600" w:type="pct"/>
-            <w:gridSpan w:val="7"/>
+            <w:tcW w:w="5000" w:type="pct"/>
+            <w:gridSpan w:val="6"/>
           </w:tcPr>
           <w:p>
             <w:pPr>
@@ -11257,7 +12357,7 @@
         <w:tc>
           <w:tcPr>
             <w:cnfStyle w:val="001000000000" w:firstRow="0" w:lastRow="0" w:firstColumn="1" w:lastColumn="0" w:oddVBand="0" w:evenVBand="0" w:oddHBand="0" w:evenHBand="0" w:firstRowFirstColumn="0" w:firstRowLastColumn="0" w:lastRowFirstColumn="0" w:lastRowLastColumn="0"/>
-            <w:tcW w:w="1634" w:type="pct"/>
+            <w:tcW w:w="1638" w:type="pct"/>
           </w:tcPr>
           <w:p>
             <w:pPr>
@@ -11275,7 +12375,7 @@
         </w:tc>
         <w:tc>
           <w:tcPr>
-            <w:tcW w:w="600" w:type="pct"/>
+            <w:tcW w:w="641" w:type="pct"/>
           </w:tcPr>
           <w:p>
             <w:pPr>
@@ -11296,7 +12396,7 @@
         </w:tc>
         <w:tc>
           <w:tcPr>
-            <w:tcW w:w="600" w:type="pct"/>
+            <w:tcW w:w="705" w:type="pct"/>
           </w:tcPr>
           <w:p>
             <w:pPr>
@@ -11311,13 +12411,13 @@
                 <w:b/>
                 <w:lang w:val="en-AU"/>
               </w:rPr>
-              <w:t>person</w:t>
-            </w:r>
-          </w:p>
-        </w:tc>
-        <w:tc>
-          <w:tcPr>
-            <w:tcW w:w="600" w:type="pct"/>
+              <w:t>day</w:t>
+            </w:r>
+          </w:p>
+        </w:tc>
+        <w:tc>
+          <w:tcPr>
+            <w:tcW w:w="628" w:type="pct"/>
           </w:tcPr>
           <w:p>
             <w:pPr>
@@ -11332,13 +12432,13 @@
                 <w:b/>
                 <w:lang w:val="en-AU"/>
               </w:rPr>
-              <w:t>day</w:t>
-            </w:r>
-          </w:p>
-        </w:tc>
-        <w:tc>
-          <w:tcPr>
-            <w:tcW w:w="600" w:type="pct"/>
+              <w:t>holiday</w:t>
+            </w:r>
+          </w:p>
+        </w:tc>
+        <w:tc>
+          <w:tcPr>
+            <w:tcW w:w="730" w:type="pct"/>
           </w:tcPr>
           <w:p>
             <w:pPr>
@@ -11353,34 +12453,13 @@
                 <w:b/>
                 <w:lang w:val="en-AU"/>
               </w:rPr>
-              <w:t>time</w:t>
-            </w:r>
-          </w:p>
-        </w:tc>
-        <w:tc>
-          <w:tcPr>
-            <w:tcW w:w="600" w:type="pct"/>
-          </w:tcPr>
-          <w:p>
-            <w:pPr>
-              <w:cnfStyle w:val="000000100000" w:firstRow="0" w:lastRow="0" w:firstColumn="0" w:lastColumn="0" w:oddVBand="0" w:evenVBand="0" w:oddHBand="1" w:evenHBand="0" w:firstRowFirstColumn="0" w:firstRowLastColumn="0" w:lastRowFirstColumn="0" w:lastRowLastColumn="0"/>
-              <w:rPr>
-                <w:b/>
-                <w:lang w:val="en-AU"/>
-              </w:rPr>
-            </w:pPr>
-            <w:r>
-              <w:rPr>
-                <w:b/>
-                <w:lang w:val="en-AU"/>
-              </w:rPr>
               <w:t>expected</w:t>
             </w:r>
           </w:p>
         </w:tc>
         <w:tc>
           <w:tcPr>
-            <w:tcW w:w="600" w:type="pct"/>
+            <w:tcW w:w="657" w:type="pct"/>
           </w:tcPr>
           <w:p>
             <w:pPr>
@@ -11404,92 +12483,640 @@
         <w:tc>
           <w:tcPr>
             <w:cnfStyle w:val="001000000000" w:firstRow="0" w:lastRow="0" w:firstColumn="1" w:lastColumn="0" w:oddVBand="0" w:evenVBand="0" w:oddHBand="0" w:evenHBand="0" w:firstRowFirstColumn="0" w:firstRowLastColumn="0" w:lastRowFirstColumn="0" w:lastRowLastColumn="0"/>
-            <w:tcW w:w="1634" w:type="pct"/>
-          </w:tcPr>
-          <w:p>
-            <w:pPr>
-              <w:rPr>
-                <w:lang w:val="en-AU"/>
-              </w:rPr>
-            </w:pPr>
-          </w:p>
-        </w:tc>
-        <w:tc>
-          <w:tcPr>
-            <w:tcW w:w="600" w:type="pct"/>
-          </w:tcPr>
-          <w:p>
-            <w:pPr>
-              <w:cnfStyle w:val="000000000000" w:firstRow="0" w:lastRow="0" w:firstColumn="0" w:lastColumn="0" w:oddVBand="0" w:evenVBand="0" w:oddHBand="0" w:evenHBand="0" w:firstRowFirstColumn="0" w:firstRowLastColumn="0" w:lastRowFirstColumn="0" w:lastRowLastColumn="0"/>
-              <w:rPr>
-                <w:lang w:val="en-AU"/>
-              </w:rPr>
-            </w:pPr>
-          </w:p>
-        </w:tc>
-        <w:tc>
-          <w:tcPr>
-            <w:tcW w:w="600" w:type="pct"/>
-          </w:tcPr>
-          <w:p>
-            <w:pPr>
-              <w:cnfStyle w:val="000000000000" w:firstRow="0" w:lastRow="0" w:firstColumn="0" w:lastColumn="0" w:oddVBand="0" w:evenVBand="0" w:oddHBand="0" w:evenHBand="0" w:firstRowFirstColumn="0" w:firstRowLastColumn="0" w:lastRowFirstColumn="0" w:lastRowLastColumn="0"/>
-              <w:rPr>
-                <w:lang w:val="en-AU"/>
-              </w:rPr>
-            </w:pPr>
-          </w:p>
-        </w:tc>
-        <w:tc>
-          <w:tcPr>
-            <w:tcW w:w="600" w:type="pct"/>
-          </w:tcPr>
-          <w:p>
-            <w:pPr>
-              <w:cnfStyle w:val="000000000000" w:firstRow="0" w:lastRow="0" w:firstColumn="0" w:lastColumn="0" w:oddVBand="0" w:evenVBand="0" w:oddHBand="0" w:evenHBand="0" w:firstRowFirstColumn="0" w:firstRowLastColumn="0" w:lastRowFirstColumn="0" w:lastRowLastColumn="0"/>
-              <w:rPr>
-                <w:lang w:val="en-AU"/>
-              </w:rPr>
-            </w:pPr>
-          </w:p>
-        </w:tc>
-        <w:tc>
-          <w:tcPr>
-            <w:tcW w:w="600" w:type="pct"/>
-          </w:tcPr>
-          <w:p>
-            <w:pPr>
-              <w:cnfStyle w:val="000000000000" w:firstRow="0" w:lastRow="0" w:firstColumn="0" w:lastColumn="0" w:oddVBand="0" w:evenVBand="0" w:oddHBand="0" w:evenHBand="0" w:firstRowFirstColumn="0" w:firstRowLastColumn="0" w:lastRowFirstColumn="0" w:lastRowLastColumn="0"/>
-              <w:rPr>
-                <w:lang w:val="en-AU"/>
-              </w:rPr>
-            </w:pPr>
-          </w:p>
-        </w:tc>
-        <w:tc>
-          <w:tcPr>
-            <w:tcW w:w="600" w:type="pct"/>
-          </w:tcPr>
-          <w:p>
-            <w:pPr>
-              <w:cnfStyle w:val="000000000000" w:firstRow="0" w:lastRow="0" w:firstColumn="0" w:lastColumn="0" w:oddVBand="0" w:evenVBand="0" w:oddHBand="0" w:evenHBand="0" w:firstRowFirstColumn="0" w:firstRowLastColumn="0" w:lastRowFirstColumn="0" w:lastRowLastColumn="0"/>
-              <w:rPr>
-                <w:lang w:val="en-AU"/>
-              </w:rPr>
-            </w:pPr>
-          </w:p>
-        </w:tc>
-        <w:tc>
-          <w:tcPr>
-            <w:tcW w:w="600" w:type="pct"/>
-          </w:tcPr>
-          <w:p>
-            <w:pPr>
-              <w:cnfStyle w:val="000000000000" w:firstRow="0" w:lastRow="0" w:firstColumn="0" w:lastColumn="0" w:oddVBand="0" w:evenVBand="0" w:oddHBand="0" w:evenHBand="0" w:firstRowFirstColumn="0" w:firstRowLastColumn="0" w:lastRowFirstColumn="0" w:lastRowLastColumn="0"/>
-              <w:rPr>
-                <w:lang w:val="en-AU"/>
-              </w:rPr>
-            </w:pPr>
+            <w:tcW w:w="1638" w:type="pct"/>
+          </w:tcPr>
+          <w:p>
+            <w:pPr>
+              <w:pStyle w:val="ListParagraph"/>
+              <w:numPr>
+                <w:ilvl w:val="0"/>
+                <w:numId w:val="13"/>
+              </w:numPr>
+              <w:rPr>
+                <w:lang w:val="en-AU"/>
+              </w:rPr>
+            </w:pPr>
+            <w:r>
+              <w:rPr>
+                <w:b w:val="0"/>
+                <w:lang w:val="en-AU"/>
+              </w:rPr>
+              <w:t>1 carer and</w:t>
+            </w:r>
+            <w:r>
+              <w:rPr>
+                <w:b w:val="0"/>
+                <w:lang w:val="en-AU"/>
+              </w:rPr>
+              <w:t xml:space="preserve"> 1</w:t>
+            </w:r>
+            <w:r>
+              <w:rPr>
+                <w:b w:val="0"/>
+                <w:lang w:val="en-AU"/>
+              </w:rPr>
+              <w:t xml:space="preserve"> child, Wednesday, </w:t>
+            </w:r>
+            <w:r>
+              <w:rPr>
+                <w:b w:val="0"/>
+                <w:lang w:val="en-AU"/>
+              </w:rPr>
+              <w:t>non-holiday</w:t>
+            </w:r>
+          </w:p>
+        </w:tc>
+        <w:tc>
+          <w:tcPr>
+            <w:tcW w:w="641" w:type="pct"/>
+          </w:tcPr>
+          <w:p>
+            <w:pPr>
+              <w:cnfStyle w:val="000000000000" w:firstRow="0" w:lastRow="0" w:firstColumn="0" w:lastColumn="0" w:oddVBand="0" w:evenVBand="0" w:oddHBand="0" w:evenHBand="0" w:firstRowFirstColumn="0" w:firstRowLastColumn="0" w:lastRowFirstColumn="0" w:lastRowLastColumn="0"/>
+              <w:rPr>
+                <w:lang w:val="en-AU"/>
+              </w:rPr>
+            </w:pPr>
+            <w:r>
+              <w:rPr>
+                <w:lang w:val="en-AU"/>
+              </w:rPr>
+              <w:t>1</w:t>
+            </w:r>
+          </w:p>
+        </w:tc>
+        <w:tc>
+          <w:tcPr>
+            <w:tcW w:w="705" w:type="pct"/>
+          </w:tcPr>
+          <w:p>
+            <w:pPr>
+              <w:cnfStyle w:val="000000000000" w:firstRow="0" w:lastRow="0" w:firstColumn="0" w:lastColumn="0" w:oddVBand="0" w:evenVBand="0" w:oddHBand="0" w:evenHBand="0" w:firstRowFirstColumn="0" w:firstRowLastColumn="0" w:lastRowFirstColumn="0" w:lastRowLastColumn="0"/>
+              <w:rPr>
+                <w:lang w:val="en-AU"/>
+              </w:rPr>
+            </w:pPr>
+            <w:r>
+              <w:rPr>
+                <w:lang w:val="en-AU"/>
+              </w:rPr>
+              <w:t>Wednesday</w:t>
+            </w:r>
+          </w:p>
+        </w:tc>
+        <w:tc>
+          <w:tcPr>
+            <w:tcW w:w="628" w:type="pct"/>
+          </w:tcPr>
+          <w:p>
+            <w:pPr>
+              <w:cnfStyle w:val="000000000000" w:firstRow="0" w:lastRow="0" w:firstColumn="0" w:lastColumn="0" w:oddVBand="0" w:evenVBand="0" w:oddHBand="0" w:evenHBand="0" w:firstRowFirstColumn="0" w:firstRowLastColumn="0" w:lastRowFirstColumn="0" w:lastRowLastColumn="0"/>
+              <w:rPr>
+                <w:lang w:val="en-AU"/>
+              </w:rPr>
+            </w:pPr>
+            <w:r>
+              <w:rPr>
+                <w:lang w:val="en-AU"/>
+              </w:rPr>
+              <w:t>False</w:t>
+            </w:r>
+          </w:p>
+        </w:tc>
+        <w:tc>
+          <w:tcPr>
+            <w:tcW w:w="730" w:type="pct"/>
+          </w:tcPr>
+          <w:p>
+            <w:pPr>
+              <w:cnfStyle w:val="000000000000" w:firstRow="0" w:lastRow="0" w:firstColumn="0" w:lastColumn="0" w:oddVBand="0" w:evenVBand="0" w:oddHBand="0" w:evenHBand="0" w:firstRowFirstColumn="0" w:firstRowLastColumn="0" w:lastRowFirstColumn="0" w:lastRowLastColumn="0"/>
+              <w:rPr>
+                <w:lang w:val="en-AU"/>
+              </w:rPr>
+            </w:pPr>
+            <w:r>
+              <w:rPr>
+                <w:lang w:val="en-AU"/>
+              </w:rPr>
+              <w:t>14.5</w:t>
+            </w:r>
+          </w:p>
+        </w:tc>
+        <w:tc>
+          <w:tcPr>
+            <w:tcW w:w="657" w:type="pct"/>
+          </w:tcPr>
+          <w:p>
+            <w:pPr>
+              <w:cnfStyle w:val="000000000000" w:firstRow="0" w:lastRow="0" w:firstColumn="0" w:lastColumn="0" w:oddVBand="0" w:evenVBand="0" w:oddHBand="0" w:evenHBand="0" w:firstRowFirstColumn="0" w:firstRowLastColumn="0" w:lastRowFirstColumn="0" w:lastRowLastColumn="0"/>
+              <w:rPr>
+                <w:lang w:val="en-AU"/>
+              </w:rPr>
+            </w:pPr>
+            <w:r>
+              <w:rPr>
+                <w:lang w:val="en-AU"/>
+              </w:rPr>
+              <w:t>Fail</w:t>
+            </w:r>
+          </w:p>
+        </w:tc>
+      </w:tr>
+      <w:tr>
+        <w:trPr>
+          <w:cnfStyle w:val="000000100000" w:firstRow="0" w:lastRow="0" w:firstColumn="0" w:lastColumn="0" w:oddVBand="0" w:evenVBand="0" w:oddHBand="1" w:evenHBand="0" w:firstRowFirstColumn="0" w:firstRowLastColumn="0" w:lastRowFirstColumn="0" w:lastRowLastColumn="0"/>
+        </w:trPr>
+        <w:tc>
+          <w:tcPr>
+            <w:cnfStyle w:val="001000000000" w:firstRow="0" w:lastRow="0" w:firstColumn="1" w:lastColumn="0" w:oddVBand="0" w:evenVBand="0" w:oddHBand="0" w:evenHBand="0" w:firstRowFirstColumn="0" w:firstRowLastColumn="0" w:lastRowFirstColumn="0" w:lastRowLastColumn="0"/>
+            <w:tcW w:w="1638" w:type="pct"/>
+          </w:tcPr>
+          <w:p>
+            <w:pPr>
+              <w:pStyle w:val="ListParagraph"/>
+              <w:numPr>
+                <w:ilvl w:val="0"/>
+                <w:numId w:val="13"/>
+              </w:numPr>
+              <w:rPr>
+                <w:b w:val="0"/>
+                <w:lang w:val="en-AU"/>
+              </w:rPr>
+            </w:pPr>
+            <w:r>
+              <w:rPr>
+                <w:b w:val="0"/>
+                <w:lang w:val="en-AU"/>
+              </w:rPr>
+              <w:t>2 carer and 2 child, Wednesday, non-holiday</w:t>
+            </w:r>
+          </w:p>
+        </w:tc>
+        <w:tc>
+          <w:tcPr>
+            <w:tcW w:w="641" w:type="pct"/>
+          </w:tcPr>
+          <w:p>
+            <w:pPr>
+              <w:cnfStyle w:val="000000100000" w:firstRow="0" w:lastRow="0" w:firstColumn="0" w:lastColumn="0" w:oddVBand="0" w:evenVBand="0" w:oddHBand="1" w:evenHBand="0" w:firstRowFirstColumn="0" w:firstRowLastColumn="0" w:lastRowFirstColumn="0" w:lastRowLastColumn="0"/>
+              <w:rPr>
+                <w:lang w:val="en-AU"/>
+              </w:rPr>
+            </w:pPr>
+            <w:r>
+              <w:rPr>
+                <w:lang w:val="en-AU"/>
+              </w:rPr>
+              <w:t>2</w:t>
+            </w:r>
+          </w:p>
+        </w:tc>
+        <w:tc>
+          <w:tcPr>
+            <w:tcW w:w="705" w:type="pct"/>
+          </w:tcPr>
+          <w:p>
+            <w:pPr>
+              <w:cnfStyle w:val="000000100000" w:firstRow="0" w:lastRow="0" w:firstColumn="0" w:lastColumn="0" w:oddVBand="0" w:evenVBand="0" w:oddHBand="1" w:evenHBand="0" w:firstRowFirstColumn="0" w:firstRowLastColumn="0" w:lastRowFirstColumn="0" w:lastRowLastColumn="0"/>
+              <w:rPr>
+                <w:lang w:val="en-AU"/>
+              </w:rPr>
+            </w:pPr>
+            <w:r>
+              <w:rPr>
+                <w:lang w:val="en-AU"/>
+              </w:rPr>
+              <w:t>Wednesday</w:t>
+            </w:r>
+          </w:p>
+        </w:tc>
+        <w:tc>
+          <w:tcPr>
+            <w:tcW w:w="628" w:type="pct"/>
+          </w:tcPr>
+          <w:p>
+            <w:pPr>
+              <w:cnfStyle w:val="000000100000" w:firstRow="0" w:lastRow="0" w:firstColumn="0" w:lastColumn="0" w:oddVBand="0" w:evenVBand="0" w:oddHBand="1" w:evenHBand="0" w:firstRowFirstColumn="0" w:firstRowLastColumn="0" w:lastRowFirstColumn="0" w:lastRowLastColumn="0"/>
+              <w:rPr>
+                <w:lang w:val="en-AU"/>
+              </w:rPr>
+            </w:pPr>
+            <w:r>
+              <w:rPr>
+                <w:lang w:val="en-AU"/>
+              </w:rPr>
+              <w:t>False</w:t>
+            </w:r>
+          </w:p>
+        </w:tc>
+        <w:tc>
+          <w:tcPr>
+            <w:tcW w:w="730" w:type="pct"/>
+          </w:tcPr>
+          <w:p>
+            <w:pPr>
+              <w:cnfStyle w:val="000000100000" w:firstRow="0" w:lastRow="0" w:firstColumn="0" w:lastColumn="0" w:oddVBand="0" w:evenVBand="0" w:oddHBand="1" w:evenHBand="0" w:firstRowFirstColumn="0" w:firstRowLastColumn="0" w:lastRowFirstColumn="0" w:lastRowLastColumn="0"/>
+              <w:rPr>
+                <w:lang w:val="en-AU"/>
+              </w:rPr>
+            </w:pPr>
+            <w:r>
+              <w:rPr>
+                <w:lang w:val="en-AU"/>
+              </w:rPr>
+              <w:t>29</w:t>
+            </w:r>
+          </w:p>
+        </w:tc>
+        <w:tc>
+          <w:tcPr>
+            <w:tcW w:w="657" w:type="pct"/>
+          </w:tcPr>
+          <w:p>
+            <w:pPr>
+              <w:cnfStyle w:val="000000100000" w:firstRow="0" w:lastRow="0" w:firstColumn="0" w:lastColumn="0" w:oddVBand="0" w:evenVBand="0" w:oddHBand="1" w:evenHBand="0" w:firstRowFirstColumn="0" w:firstRowLastColumn="0" w:lastRowFirstColumn="0" w:lastRowLastColumn="0"/>
+              <w:rPr>
+                <w:lang w:val="en-AU"/>
+              </w:rPr>
+            </w:pPr>
+            <w:r>
+              <w:rPr>
+                <w:lang w:val="en-AU"/>
+              </w:rPr>
+              <w:t>Fail</w:t>
+            </w:r>
+          </w:p>
+        </w:tc>
+      </w:tr>
+      <w:tr>
+        <w:tc>
+          <w:tcPr>
+            <w:cnfStyle w:val="001000000000" w:firstRow="0" w:lastRow="0" w:firstColumn="1" w:lastColumn="0" w:oddVBand="0" w:evenVBand="0" w:oddHBand="0" w:evenHBand="0" w:firstRowFirstColumn="0" w:firstRowLastColumn="0" w:lastRowFirstColumn="0" w:lastRowLastColumn="0"/>
+            <w:tcW w:w="1638" w:type="pct"/>
+          </w:tcPr>
+          <w:p>
+            <w:pPr>
+              <w:pStyle w:val="ListParagraph"/>
+              <w:numPr>
+                <w:ilvl w:val="0"/>
+                <w:numId w:val="13"/>
+              </w:numPr>
+              <w:rPr>
+                <w:b w:val="0"/>
+                <w:lang w:val="en-AU"/>
+              </w:rPr>
+            </w:pPr>
+            <w:r>
+              <w:rPr>
+                <w:b w:val="0"/>
+                <w:lang w:val="en-AU"/>
+              </w:rPr>
+              <w:t>1 carer and 1 child, Sunday, non-holiday</w:t>
+            </w:r>
+          </w:p>
+        </w:tc>
+        <w:tc>
+          <w:tcPr>
+            <w:tcW w:w="641" w:type="pct"/>
+          </w:tcPr>
+          <w:p>
+            <w:pPr>
+              <w:cnfStyle w:val="000000000000" w:firstRow="0" w:lastRow="0" w:firstColumn="0" w:lastColumn="0" w:oddVBand="0" w:evenVBand="0" w:oddHBand="0" w:evenHBand="0" w:firstRowFirstColumn="0" w:firstRowLastColumn="0" w:lastRowFirstColumn="0" w:lastRowLastColumn="0"/>
+              <w:rPr>
+                <w:lang w:val="en-AU"/>
+              </w:rPr>
+            </w:pPr>
+            <w:r>
+              <w:rPr>
+                <w:lang w:val="en-AU"/>
+              </w:rPr>
+              <w:t>1</w:t>
+            </w:r>
+          </w:p>
+        </w:tc>
+        <w:tc>
+          <w:tcPr>
+            <w:tcW w:w="705" w:type="pct"/>
+          </w:tcPr>
+          <w:p>
+            <w:pPr>
+              <w:cnfStyle w:val="000000000000" w:firstRow="0" w:lastRow="0" w:firstColumn="0" w:lastColumn="0" w:oddVBand="0" w:evenVBand="0" w:oddHBand="0" w:evenHBand="0" w:firstRowFirstColumn="0" w:firstRowLastColumn="0" w:lastRowFirstColumn="0" w:lastRowLastColumn="0"/>
+              <w:rPr>
+                <w:lang w:val="en-AU"/>
+              </w:rPr>
+            </w:pPr>
+            <w:r>
+              <w:rPr>
+                <w:lang w:val="en-AU"/>
+              </w:rPr>
+              <w:t>Sunday</w:t>
+            </w:r>
+          </w:p>
+        </w:tc>
+        <w:tc>
+          <w:tcPr>
+            <w:tcW w:w="628" w:type="pct"/>
+          </w:tcPr>
+          <w:p>
+            <w:pPr>
+              <w:cnfStyle w:val="000000000000" w:firstRow="0" w:lastRow="0" w:firstColumn="0" w:lastColumn="0" w:oddVBand="0" w:evenVBand="0" w:oddHBand="0" w:evenHBand="0" w:firstRowFirstColumn="0" w:firstRowLastColumn="0" w:lastRowFirstColumn="0" w:lastRowLastColumn="0"/>
+              <w:rPr>
+                <w:lang w:val="en-AU"/>
+              </w:rPr>
+            </w:pPr>
+            <w:r>
+              <w:rPr>
+                <w:lang w:val="en-AU"/>
+              </w:rPr>
+              <w:t>False</w:t>
+            </w:r>
+          </w:p>
+        </w:tc>
+        <w:tc>
+          <w:tcPr>
+            <w:tcW w:w="730" w:type="pct"/>
+          </w:tcPr>
+          <w:p>
+            <w:pPr>
+              <w:cnfStyle w:val="000000000000" w:firstRow="0" w:lastRow="0" w:firstColumn="0" w:lastColumn="0" w:oddVBand="0" w:evenVBand="0" w:oddHBand="0" w:evenHBand="0" w:firstRowFirstColumn="0" w:firstRowLastColumn="0" w:lastRowFirstColumn="0" w:lastRowLastColumn="0"/>
+              <w:rPr>
+                <w:lang w:val="en-AU"/>
+              </w:rPr>
+            </w:pPr>
+            <w:r>
+              <w:rPr>
+                <w:lang w:val="en-AU"/>
+              </w:rPr>
+              <w:t>-1</w:t>
+            </w:r>
+          </w:p>
+        </w:tc>
+        <w:tc>
+          <w:tcPr>
+            <w:tcW w:w="657" w:type="pct"/>
+          </w:tcPr>
+          <w:p>
+            <w:pPr>
+              <w:cnfStyle w:val="000000000000" w:firstRow="0" w:lastRow="0" w:firstColumn="0" w:lastColumn="0" w:oddVBand="0" w:evenVBand="0" w:oddHBand="0" w:evenHBand="0" w:firstRowFirstColumn="0" w:firstRowLastColumn="0" w:lastRowFirstColumn="0" w:lastRowLastColumn="0"/>
+              <w:rPr>
+                <w:lang w:val="en-AU"/>
+              </w:rPr>
+            </w:pPr>
+            <w:r>
+              <w:rPr>
+                <w:lang w:val="en-AU"/>
+              </w:rPr>
+              <w:t>Pass</w:t>
+            </w:r>
+          </w:p>
+        </w:tc>
+      </w:tr>
+      <w:tr>
+        <w:trPr>
+          <w:cnfStyle w:val="000000100000" w:firstRow="0" w:lastRow="0" w:firstColumn="0" w:lastColumn="0" w:oddVBand="0" w:evenVBand="0" w:oddHBand="1" w:evenHBand="0" w:firstRowFirstColumn="0" w:firstRowLastColumn="0" w:lastRowFirstColumn="0" w:lastRowLastColumn="0"/>
+        </w:trPr>
+        <w:tc>
+          <w:tcPr>
+            <w:cnfStyle w:val="001000000000" w:firstRow="0" w:lastRow="0" w:firstColumn="1" w:lastColumn="0" w:oddVBand="0" w:evenVBand="0" w:oddHBand="0" w:evenHBand="0" w:firstRowFirstColumn="0" w:firstRowLastColumn="0" w:lastRowFirstColumn="0" w:lastRowLastColumn="0"/>
+            <w:tcW w:w="1638" w:type="pct"/>
+          </w:tcPr>
+          <w:p>
+            <w:pPr>
+              <w:pStyle w:val="ListParagraph"/>
+              <w:numPr>
+                <w:ilvl w:val="0"/>
+                <w:numId w:val="13"/>
+              </w:numPr>
+              <w:rPr>
+                <w:b w:val="0"/>
+                <w:lang w:val="en-AU"/>
+              </w:rPr>
+            </w:pPr>
+            <w:r>
+              <w:rPr>
+                <w:b w:val="0"/>
+                <w:lang w:val="en-AU"/>
+              </w:rPr>
+              <w:t>1 carer and 1 child, Wednesday, holiday</w:t>
+            </w:r>
+          </w:p>
+        </w:tc>
+        <w:tc>
+          <w:tcPr>
+            <w:tcW w:w="641" w:type="pct"/>
+          </w:tcPr>
+          <w:p>
+            <w:pPr>
+              <w:cnfStyle w:val="000000100000" w:firstRow="0" w:lastRow="0" w:firstColumn="0" w:lastColumn="0" w:oddVBand="0" w:evenVBand="0" w:oddHBand="1" w:evenHBand="0" w:firstRowFirstColumn="0" w:firstRowLastColumn="0" w:lastRowFirstColumn="0" w:lastRowLastColumn="0"/>
+              <w:rPr>
+                <w:lang w:val="en-AU"/>
+              </w:rPr>
+            </w:pPr>
+            <w:r>
+              <w:rPr>
+                <w:lang w:val="en-AU"/>
+              </w:rPr>
+              <w:t>1</w:t>
+            </w:r>
+          </w:p>
+        </w:tc>
+        <w:tc>
+          <w:tcPr>
+            <w:tcW w:w="705" w:type="pct"/>
+          </w:tcPr>
+          <w:p>
+            <w:pPr>
+              <w:cnfStyle w:val="000000100000" w:firstRow="0" w:lastRow="0" w:firstColumn="0" w:lastColumn="0" w:oddVBand="0" w:evenVBand="0" w:oddHBand="1" w:evenHBand="0" w:firstRowFirstColumn="0" w:firstRowLastColumn="0" w:lastRowFirstColumn="0" w:lastRowLastColumn="0"/>
+              <w:rPr>
+                <w:lang w:val="en-AU"/>
+              </w:rPr>
+            </w:pPr>
+            <w:r>
+              <w:rPr>
+                <w:lang w:val="en-AU"/>
+              </w:rPr>
+              <w:t>Wednesday</w:t>
+            </w:r>
+          </w:p>
+        </w:tc>
+        <w:tc>
+          <w:tcPr>
+            <w:tcW w:w="628" w:type="pct"/>
+          </w:tcPr>
+          <w:p>
+            <w:pPr>
+              <w:cnfStyle w:val="000000100000" w:firstRow="0" w:lastRow="0" w:firstColumn="0" w:lastColumn="0" w:oddVBand="0" w:evenVBand="0" w:oddHBand="1" w:evenHBand="0" w:firstRowFirstColumn="0" w:firstRowLastColumn="0" w:lastRowFirstColumn="0" w:lastRowLastColumn="0"/>
+              <w:rPr>
+                <w:lang w:val="en-AU"/>
+              </w:rPr>
+            </w:pPr>
+            <w:r>
+              <w:rPr>
+                <w:lang w:val="en-AU"/>
+              </w:rPr>
+              <w:t>True</w:t>
+            </w:r>
+          </w:p>
+        </w:tc>
+        <w:tc>
+          <w:tcPr>
+            <w:tcW w:w="730" w:type="pct"/>
+          </w:tcPr>
+          <w:p>
+            <w:pPr>
+              <w:cnfStyle w:val="000000100000" w:firstRow="0" w:lastRow="0" w:firstColumn="0" w:lastColumn="0" w:oddVBand="0" w:evenVBand="0" w:oddHBand="1" w:evenHBand="0" w:firstRowFirstColumn="0" w:firstRowLastColumn="0" w:lastRowFirstColumn="0" w:lastRowLastColumn="0"/>
+              <w:rPr>
+                <w:lang w:val="en-AU"/>
+              </w:rPr>
+            </w:pPr>
+            <w:r>
+              <w:rPr>
+                <w:lang w:val="en-AU"/>
+              </w:rPr>
+              <w:t>-1</w:t>
+            </w:r>
+          </w:p>
+        </w:tc>
+        <w:tc>
+          <w:tcPr>
+            <w:tcW w:w="657" w:type="pct"/>
+          </w:tcPr>
+          <w:p>
+            <w:pPr>
+              <w:cnfStyle w:val="000000100000" w:firstRow="0" w:lastRow="0" w:firstColumn="0" w:lastColumn="0" w:oddVBand="0" w:evenVBand="0" w:oddHBand="1" w:evenHBand="0" w:firstRowFirstColumn="0" w:firstRowLastColumn="0" w:lastRowFirstColumn="0" w:lastRowLastColumn="0"/>
+              <w:rPr>
+                <w:lang w:val="en-AU"/>
+              </w:rPr>
+            </w:pPr>
+            <w:r>
+              <w:rPr>
+                <w:lang w:val="en-AU"/>
+              </w:rPr>
+              <w:t>Pass</w:t>
+            </w:r>
+          </w:p>
+        </w:tc>
+      </w:tr>
+      <w:tr>
+        <w:tc>
+          <w:tcPr>
+            <w:cnfStyle w:val="001000000000" w:firstRow="0" w:lastRow="0" w:firstColumn="1" w:lastColumn="0" w:oddVBand="0" w:evenVBand="0" w:oddHBand="0" w:evenHBand="0" w:firstRowFirstColumn="0" w:firstRowLastColumn="0" w:lastRowFirstColumn="0" w:lastRowLastColumn="0"/>
+            <w:tcW w:w="1638" w:type="pct"/>
+          </w:tcPr>
+          <w:p>
+            <w:pPr>
+              <w:pStyle w:val="ListParagraph"/>
+              <w:numPr>
+                <w:ilvl w:val="0"/>
+                <w:numId w:val="13"/>
+              </w:numPr>
+              <w:rPr>
+                <w:b w:val="0"/>
+                <w:lang w:val="en-AU"/>
+              </w:rPr>
+            </w:pPr>
+            <w:r>
+              <w:rPr>
+                <w:b w:val="0"/>
+                <w:lang w:val="en-AU"/>
+              </w:rPr>
+              <w:t>0 carer and 0 child, Tuesday, holiday</w:t>
+            </w:r>
+          </w:p>
+        </w:tc>
+        <w:tc>
+          <w:tcPr>
+            <w:tcW w:w="641" w:type="pct"/>
+          </w:tcPr>
+          <w:p>
+            <w:pPr>
+              <w:cnfStyle w:val="000000000000" w:firstRow="0" w:lastRow="0" w:firstColumn="0" w:lastColumn="0" w:oddVBand="0" w:evenVBand="0" w:oddHBand="0" w:evenHBand="0" w:firstRowFirstColumn="0" w:firstRowLastColumn="0" w:lastRowFirstColumn="0" w:lastRowLastColumn="0"/>
+              <w:rPr>
+                <w:lang w:val="en-AU"/>
+              </w:rPr>
+            </w:pPr>
+            <w:r>
+              <w:rPr>
+                <w:lang w:val="en-AU"/>
+              </w:rPr>
+              <w:t>0</w:t>
+            </w:r>
+          </w:p>
+        </w:tc>
+        <w:tc>
+          <w:tcPr>
+            <w:tcW w:w="705" w:type="pct"/>
+          </w:tcPr>
+          <w:p>
+            <w:pPr>
+              <w:cnfStyle w:val="000000000000" w:firstRow="0" w:lastRow="0" w:firstColumn="0" w:lastColumn="0" w:oddVBand="0" w:evenVBand="0" w:oddHBand="0" w:evenHBand="0" w:firstRowFirstColumn="0" w:firstRowLastColumn="0" w:lastRowFirstColumn="0" w:lastRowLastColumn="0"/>
+              <w:rPr>
+                <w:lang w:val="en-AU"/>
+              </w:rPr>
+            </w:pPr>
+            <w:r>
+              <w:rPr>
+                <w:lang w:val="en-AU"/>
+              </w:rPr>
+              <w:t>Tuesday</w:t>
+            </w:r>
+          </w:p>
+        </w:tc>
+        <w:tc>
+          <w:tcPr>
+            <w:tcW w:w="628" w:type="pct"/>
+          </w:tcPr>
+          <w:p>
+            <w:pPr>
+              <w:cnfStyle w:val="000000000000" w:firstRow="0" w:lastRow="0" w:firstColumn="0" w:lastColumn="0" w:oddVBand="0" w:evenVBand="0" w:oddHBand="0" w:evenHBand="0" w:firstRowFirstColumn="0" w:firstRowLastColumn="0" w:lastRowFirstColumn="0" w:lastRowLastColumn="0"/>
+              <w:rPr>
+                <w:lang w:val="en-AU"/>
+              </w:rPr>
+            </w:pPr>
+            <w:r>
+              <w:rPr>
+                <w:lang w:val="en-AU"/>
+              </w:rPr>
+              <w:t>True</w:t>
+            </w:r>
+          </w:p>
+        </w:tc>
+        <w:tc>
+          <w:tcPr>
+            <w:tcW w:w="730" w:type="pct"/>
+          </w:tcPr>
+          <w:p>
+            <w:pPr>
+              <w:cnfStyle w:val="000000000000" w:firstRow="0" w:lastRow="0" w:firstColumn="0" w:lastColumn="0" w:oddVBand="0" w:evenVBand="0" w:oddHBand="0" w:evenHBand="0" w:firstRowFirstColumn="0" w:firstRowLastColumn="0" w:lastRowFirstColumn="0" w:lastRowLastColumn="0"/>
+              <w:rPr>
+                <w:lang w:val="en-AU"/>
+              </w:rPr>
+            </w:pPr>
+            <w:r>
+              <w:rPr>
+                <w:lang w:val="en-AU"/>
+              </w:rPr>
+              <w:t>-1</w:t>
+            </w:r>
+          </w:p>
+        </w:tc>
+        <w:tc>
+          <w:tcPr>
+            <w:tcW w:w="657" w:type="pct"/>
+          </w:tcPr>
+          <w:p>
+            <w:pPr>
+              <w:cnfStyle w:val="000000000000" w:firstRow="0" w:lastRow="0" w:firstColumn="0" w:lastColumn="0" w:oddVBand="0" w:evenVBand="0" w:oddHBand="0" w:evenHBand="0" w:firstRowFirstColumn="0" w:firstRowLastColumn="0" w:lastRowFirstColumn="0" w:lastRowLastColumn="0"/>
+              <w:rPr>
+                <w:lang w:val="en-AU"/>
+              </w:rPr>
+            </w:pPr>
+            <w:r>
+              <w:rPr>
+                <w:lang w:val="en-AU"/>
+              </w:rPr>
+              <w:t>Pass</w:t>
+            </w:r>
           </w:p>
         </w:tc>
       </w:tr>
@@ -11501,7 +13128,44 @@
         </w:rPr>
       </w:pPr>
     </w:p>
+    <w:p>
+      <w:pPr>
+        <w:pStyle w:val="Heading1"/>
+        <w:rPr>
+          <w:lang w:val="en-AU"/>
+        </w:rPr>
+      </w:pPr>
+      <w:bookmarkStart w:id="13" w:name="_Toc80087435"/>
+      <w:r>
+        <w:rPr>
+          <w:lang w:val="en-AU"/>
+        </w:rPr>
+        <w:t>Summary</w:t>
+      </w:r>
+      <w:bookmarkEnd w:id="13"/>
+    </w:p>
+    <w:p>
+      <w:pPr>
+        <w:rPr>
+          <w:lang w:val="en-AU"/>
+        </w:rPr>
+      </w:pPr>
+      <w:r>
+        <w:rPr>
+          <w:lang w:val="en-AU"/>
+        </w:rPr>
+        <w:t xml:space="preserve">Testing is a big aspect of application development. Unit testing is an essential when building high quality applications. We can use unit testing to run automated testing for very low-level functions. On top of that, automated testing saves </w:t>
+      </w:r>
+      <w:r>
+        <w:rPr>
+          <w:lang w:val="en-AU"/>
+        </w:rPr>
+        <w:t>a lot of time when there are many test cases. And something came to my mind while building these test cases, if there are hundreds if not thousands of test cases, what would be the solution? Test cases stored in files? Or even databases?</w:t>
+      </w:r>
+    </w:p>
     <w:sectPr>
+      <w:headerReference w:type="default" r:id="rId12"/>
+      <w:footerReference w:type="default" r:id="rId13"/>
       <w:pgSz w:w="11906" w:h="16838"/>
       <w:pgMar w:top="1440" w:right="1440" w:bottom="1440" w:left="1440" w:header="708" w:footer="708" w:gutter="0"/>
       <w:cols w:space="708"/>
@@ -11509,6 +13173,168 @@
     </w:sectPr>
   </w:body>
 </w:document>
+</file>
+
+<file path=word/endnotes.xml><?xml version="1.0" encoding="utf-8"?>
+<w:endnotes xmlns:wpc="http://schemas.microsoft.com/office/word/2010/wordprocessingCanvas" xmlns:cx="http://schemas.microsoft.com/office/drawing/2014/chartex" xmlns:cx1="http://schemas.microsoft.com/office/drawing/2015/9/8/chartex" xmlns:mc="http://schemas.openxmlformats.org/markup-compatibility/2006" xmlns:o="urn:schemas-microsoft-com:office:office" xmlns:r="http://schemas.openxmlformats.org/officeDocument/2006/relationships" xmlns:m="http://schemas.openxmlformats.org/officeDocument/2006/math" xmlns:v="urn:schemas-microsoft-com:vml" xmlns:wp14="http://schemas.microsoft.com/office/word/2010/wordprocessingDrawing" xmlns:wp="http://schemas.openxmlformats.org/drawingml/2006/wordprocessingDrawing" xmlns:w10="urn:schemas-microsoft-com:office:word" xmlns:w="http://schemas.openxmlformats.org/wordprocessingml/2006/main" xmlns:w14="http://schemas.microsoft.com/office/word/2010/wordml" xmlns:w15="http://schemas.microsoft.com/office/word/2012/wordml" xmlns:w16se="http://schemas.microsoft.com/office/word/2015/wordml/symex" xmlns:wpg="http://schemas.microsoft.com/office/word/2010/wordprocessingGroup" xmlns:wpi="http://schemas.microsoft.com/office/word/2010/wordprocessingInk" xmlns:wne="http://schemas.microsoft.com/office/word/2006/wordml" xmlns:wps="http://schemas.microsoft.com/office/word/2010/wordprocessingShape" mc:Ignorable="w14 w15 w16se wp14">
+  <w:endnote w:type="separator" w:id="-1">
+    <w:p>
+      <w:pPr>
+        <w:spacing w:after="0" w:line="240" w:lineRule="auto"/>
+      </w:pPr>
+      <w:r>
+        <w:separator/>
+      </w:r>
+    </w:p>
+  </w:endnote>
+  <w:endnote w:type="continuationSeparator" w:id="0">
+    <w:p>
+      <w:pPr>
+        <w:spacing w:after="0" w:line="240" w:lineRule="auto"/>
+      </w:pPr>
+      <w:r>
+        <w:continuationSeparator/>
+      </w:r>
+    </w:p>
+  </w:endnote>
+</w:endnotes>
+</file>
+
+<file path=word/footer1.xml><?xml version="1.0" encoding="utf-8"?>
+<w:ftr xmlns:wpc="http://schemas.microsoft.com/office/word/2010/wordprocessingCanvas" xmlns:cx="http://schemas.microsoft.com/office/drawing/2014/chartex" xmlns:cx1="http://schemas.microsoft.com/office/drawing/2015/9/8/chartex" xmlns:mc="http://schemas.openxmlformats.org/markup-compatibility/2006" xmlns:o="urn:schemas-microsoft-com:office:office" xmlns:r="http://schemas.openxmlformats.org/officeDocument/2006/relationships" xmlns:m="http://schemas.openxmlformats.org/officeDocument/2006/math" xmlns:v="urn:schemas-microsoft-com:vml" xmlns:wp14="http://schemas.microsoft.com/office/word/2010/wordprocessingDrawing" xmlns:wp="http://schemas.openxmlformats.org/drawingml/2006/wordprocessingDrawing" xmlns:w10="urn:schemas-microsoft-com:office:word" xmlns:w="http://schemas.openxmlformats.org/wordprocessingml/2006/main" xmlns:w14="http://schemas.microsoft.com/office/word/2010/wordml" xmlns:w15="http://schemas.microsoft.com/office/word/2012/wordml" xmlns:w16se="http://schemas.microsoft.com/office/word/2015/wordml/symex" xmlns:wpg="http://schemas.microsoft.com/office/word/2010/wordprocessingGroup" xmlns:wpi="http://schemas.microsoft.com/office/word/2010/wordprocessingInk" xmlns:wne="http://schemas.microsoft.com/office/word/2006/wordml" xmlns:wps="http://schemas.microsoft.com/office/word/2010/wordprocessingShape" mc:Ignorable="w14 w15 w16se wp14">
+  <w:p>
+    <w:pPr>
+      <w:pStyle w:val="Footer"/>
+      <w:jc w:val="center"/>
+      <w:rPr>
+        <w:color w:val="052F61" w:themeColor="accent1"/>
+      </w:rPr>
+    </w:pPr>
+    <w:r>
+      <w:rPr>
+        <w:color w:val="052F61" w:themeColor="accent1"/>
+      </w:rPr>
+      <w:t xml:space="preserve">Page </w:t>
+    </w:r>
+    <w:r>
+      <w:rPr>
+        <w:color w:val="052F61" w:themeColor="accent1"/>
+      </w:rPr>
+      <w:fldChar w:fldCharType="begin"/>
+    </w:r>
+    <w:r>
+      <w:rPr>
+        <w:color w:val="052F61" w:themeColor="accent1"/>
+      </w:rPr>
+      <w:instrText xml:space="preserve"> PAGE  \* Arabic  \* MERGEFORMAT </w:instrText>
+    </w:r>
+    <w:r>
+      <w:rPr>
+        <w:color w:val="052F61" w:themeColor="accent1"/>
+      </w:rPr>
+      <w:fldChar w:fldCharType="separate"/>
+    </w:r>
+    <w:r>
+      <w:rPr>
+        <w:noProof/>
+        <w:color w:val="052F61" w:themeColor="accent1"/>
+      </w:rPr>
+      <w:t>4</w:t>
+    </w:r>
+    <w:r>
+      <w:rPr>
+        <w:color w:val="052F61" w:themeColor="accent1"/>
+      </w:rPr>
+      <w:fldChar w:fldCharType="end"/>
+    </w:r>
+    <w:r>
+      <w:rPr>
+        <w:color w:val="052F61" w:themeColor="accent1"/>
+      </w:rPr>
+      <w:t xml:space="preserve"> of </w:t>
+    </w:r>
+    <w:r>
+      <w:rPr>
+        <w:color w:val="052F61" w:themeColor="accent1"/>
+      </w:rPr>
+      <w:fldChar w:fldCharType="begin"/>
+    </w:r>
+    <w:r>
+      <w:rPr>
+        <w:color w:val="052F61" w:themeColor="accent1"/>
+      </w:rPr>
+      <w:instrText xml:space="preserve"> NUMPAGES  \* Arabic  \* MERGEFORMAT </w:instrText>
+    </w:r>
+    <w:r>
+      <w:rPr>
+        <w:color w:val="052F61" w:themeColor="accent1"/>
+      </w:rPr>
+      <w:fldChar w:fldCharType="separate"/>
+    </w:r>
+    <w:r>
+      <w:rPr>
+        <w:noProof/>
+        <w:color w:val="052F61" w:themeColor="accent1"/>
+      </w:rPr>
+      <w:t>8</w:t>
+    </w:r>
+    <w:r>
+      <w:rPr>
+        <w:color w:val="052F61" w:themeColor="accent1"/>
+      </w:rPr>
+      <w:fldChar w:fldCharType="end"/>
+    </w:r>
+  </w:p>
+  <w:p>
+    <w:pPr>
+      <w:pStyle w:val="Footer"/>
+    </w:pPr>
+  </w:p>
+</w:ftr>
+</file>
+
+<file path=word/footnotes.xml><?xml version="1.0" encoding="utf-8"?>
+<w:footnotes xmlns:wpc="http://schemas.microsoft.com/office/word/2010/wordprocessingCanvas" xmlns:cx="http://schemas.microsoft.com/office/drawing/2014/chartex" xmlns:cx1="http://schemas.microsoft.com/office/drawing/2015/9/8/chartex" xmlns:mc="http://schemas.openxmlformats.org/markup-compatibility/2006" xmlns:o="urn:schemas-microsoft-com:office:office" xmlns:r="http://schemas.openxmlformats.org/officeDocument/2006/relationships" xmlns:m="http://schemas.openxmlformats.org/officeDocument/2006/math" xmlns:v="urn:schemas-microsoft-com:vml" xmlns:wp14="http://schemas.microsoft.com/office/word/2010/wordprocessingDrawing" xmlns:wp="http://schemas.openxmlformats.org/drawingml/2006/wordprocessingDrawing" xmlns:w10="urn:schemas-microsoft-com:office:word" xmlns:w="http://schemas.openxmlformats.org/wordprocessingml/2006/main" xmlns:w14="http://schemas.microsoft.com/office/word/2010/wordml" xmlns:w15="http://schemas.microsoft.com/office/word/2012/wordml" xmlns:w16se="http://schemas.microsoft.com/office/word/2015/wordml/symex" xmlns:wpg="http://schemas.microsoft.com/office/word/2010/wordprocessingGroup" xmlns:wpi="http://schemas.microsoft.com/office/word/2010/wordprocessingInk" xmlns:wne="http://schemas.microsoft.com/office/word/2006/wordml" xmlns:wps="http://schemas.microsoft.com/office/word/2010/wordprocessingShape" mc:Ignorable="w14 w15 w16se wp14">
+  <w:footnote w:type="separator" w:id="-1">
+    <w:p>
+      <w:pPr>
+        <w:spacing w:after="0" w:line="240" w:lineRule="auto"/>
+      </w:pPr>
+      <w:r>
+        <w:separator/>
+      </w:r>
+    </w:p>
+  </w:footnote>
+  <w:footnote w:type="continuationSeparator" w:id="0">
+    <w:p>
+      <w:pPr>
+        <w:spacing w:after="0" w:line="240" w:lineRule="auto"/>
+      </w:pPr>
+      <w:r>
+        <w:continuationSeparator/>
+      </w:r>
+    </w:p>
+  </w:footnote>
+</w:footnotes>
+</file>
+
+<file path=word/header1.xml><?xml version="1.0" encoding="utf-8"?>
+<w:hdr xmlns:wpc="http://schemas.microsoft.com/office/word/2010/wordprocessingCanvas" xmlns:cx="http://schemas.microsoft.com/office/drawing/2014/chartex" xmlns:cx1="http://schemas.microsoft.com/office/drawing/2015/9/8/chartex" xmlns:mc="http://schemas.openxmlformats.org/markup-compatibility/2006" xmlns:o="urn:schemas-microsoft-com:office:office" xmlns:r="http://schemas.openxmlformats.org/officeDocument/2006/relationships" xmlns:m="http://schemas.openxmlformats.org/officeDocument/2006/math" xmlns:v="urn:schemas-microsoft-com:vml" xmlns:wp14="http://schemas.microsoft.com/office/word/2010/wordprocessingDrawing" xmlns:wp="http://schemas.openxmlformats.org/drawingml/2006/wordprocessingDrawing" xmlns:w10="urn:schemas-microsoft-com:office:word" xmlns:w="http://schemas.openxmlformats.org/wordprocessingml/2006/main" xmlns:w14="http://schemas.microsoft.com/office/word/2010/wordml" xmlns:w15="http://schemas.microsoft.com/office/word/2012/wordml" xmlns:w16se="http://schemas.microsoft.com/office/word/2015/wordml/symex" xmlns:wpg="http://schemas.microsoft.com/office/word/2010/wordprocessingGroup" xmlns:wpi="http://schemas.microsoft.com/office/word/2010/wordprocessingInk" xmlns:wne="http://schemas.microsoft.com/office/word/2006/wordml" xmlns:wps="http://schemas.microsoft.com/office/word/2010/wordprocessingShape" mc:Ignorable="w14 w15 w16se wp14">
+  <w:p>
+    <w:pPr>
+      <w:pStyle w:val="Header"/>
+      <w:rPr>
+        <w:lang w:val="en-AU"/>
+      </w:rPr>
+    </w:pPr>
+    <w:r>
+      <w:rPr>
+        <w:lang w:val="en-AU"/>
+      </w:rPr>
+      <w:t>2021</w:t>
+    </w:r>
+  </w:p>
+</w:hdr>
 </file>
 
 <file path=word/numbering.xml><?xml version="1.0" encoding="utf-8"?>
@@ -11784,10 +13610,10 @@
     </w:lvl>
   </w:abstractNum>
   <w:abstractNum w:abstractNumId="3" w15:restartNumberingAfterBreak="0">
-    <w:nsid w:val="250A3045"/>
+    <w:nsid w:val="2184763C"/>
     <w:multiLevelType w:val="hybridMultilevel"/>
-    <w:tmpl w:val="5FF0CE42"/>
-    <w:lvl w:ilvl="0" w:tplc="5CF0D282">
+    <w:tmpl w:val="7DFCCDCC"/>
+    <w:lvl w:ilvl="0" w:tplc="C5B2D240">
       <w:start w:val="1"/>
       <w:numFmt w:val="decimal"/>
       <w:lvlText w:val="%1."/>
@@ -11874,301 +13700,10 @@
     </w:lvl>
   </w:abstractNum>
   <w:abstractNum w:abstractNumId="4" w15:restartNumberingAfterBreak="0">
-    <w:nsid w:val="27BD498F"/>
+    <w:nsid w:val="250A3045"/>
     <w:multiLevelType w:val="hybridMultilevel"/>
-    <w:tmpl w:val="5866CD1C"/>
-    <w:lvl w:ilvl="0" w:tplc="74EA8EDE">
-      <w:start w:val="1"/>
-      <w:numFmt w:val="bullet"/>
-      <w:lvlText w:val=""/>
-      <w:lvlJc w:val="left"/>
-      <w:pPr>
-        <w:ind w:left="720" w:hanging="360"/>
-      </w:pPr>
-      <w:rPr>
-        <w:rFonts w:ascii="Wingdings" w:eastAsiaTheme="minorEastAsia" w:hAnsi="Wingdings" w:cstheme="minorBidi" w:hint="default"/>
-      </w:rPr>
-    </w:lvl>
-    <w:lvl w:ilvl="1" w:tplc="0C090003" w:tentative="1">
-      <w:start w:val="1"/>
-      <w:numFmt w:val="bullet"/>
-      <w:lvlText w:val="o"/>
-      <w:lvlJc w:val="left"/>
-      <w:pPr>
-        <w:ind w:left="1440" w:hanging="360"/>
-      </w:pPr>
-      <w:rPr>
-        <w:rFonts w:ascii="Courier New" w:hAnsi="Courier New" w:cs="Courier New" w:hint="default"/>
-      </w:rPr>
-    </w:lvl>
-    <w:lvl w:ilvl="2" w:tplc="0C090005" w:tentative="1">
-      <w:start w:val="1"/>
-      <w:numFmt w:val="bullet"/>
-      <w:lvlText w:val=""/>
-      <w:lvlJc w:val="left"/>
-      <w:pPr>
-        <w:ind w:left="2160" w:hanging="360"/>
-      </w:pPr>
-      <w:rPr>
-        <w:rFonts w:ascii="Wingdings" w:hAnsi="Wingdings" w:hint="default"/>
-      </w:rPr>
-    </w:lvl>
-    <w:lvl w:ilvl="3" w:tplc="0C090001" w:tentative="1">
-      <w:start w:val="1"/>
-      <w:numFmt w:val="bullet"/>
-      <w:lvlText w:val=""/>
-      <w:lvlJc w:val="left"/>
-      <w:pPr>
-        <w:ind w:left="2880" w:hanging="360"/>
-      </w:pPr>
-      <w:rPr>
-        <w:rFonts w:ascii="Symbol" w:hAnsi="Symbol" w:hint="default"/>
-      </w:rPr>
-    </w:lvl>
-    <w:lvl w:ilvl="4" w:tplc="0C090003" w:tentative="1">
-      <w:start w:val="1"/>
-      <w:numFmt w:val="bullet"/>
-      <w:lvlText w:val="o"/>
-      <w:lvlJc w:val="left"/>
-      <w:pPr>
-        <w:ind w:left="3600" w:hanging="360"/>
-      </w:pPr>
-      <w:rPr>
-        <w:rFonts w:ascii="Courier New" w:hAnsi="Courier New" w:cs="Courier New" w:hint="default"/>
-      </w:rPr>
-    </w:lvl>
-    <w:lvl w:ilvl="5" w:tplc="0C090005" w:tentative="1">
-      <w:start w:val="1"/>
-      <w:numFmt w:val="bullet"/>
-      <w:lvlText w:val=""/>
-      <w:lvlJc w:val="left"/>
-      <w:pPr>
-        <w:ind w:left="4320" w:hanging="360"/>
-      </w:pPr>
-      <w:rPr>
-        <w:rFonts w:ascii="Wingdings" w:hAnsi="Wingdings" w:hint="default"/>
-      </w:rPr>
-    </w:lvl>
-    <w:lvl w:ilvl="6" w:tplc="0C090001" w:tentative="1">
-      <w:start w:val="1"/>
-      <w:numFmt w:val="bullet"/>
-      <w:lvlText w:val=""/>
-      <w:lvlJc w:val="left"/>
-      <w:pPr>
-        <w:ind w:left="5040" w:hanging="360"/>
-      </w:pPr>
-      <w:rPr>
-        <w:rFonts w:ascii="Symbol" w:hAnsi="Symbol" w:hint="default"/>
-      </w:rPr>
-    </w:lvl>
-    <w:lvl w:ilvl="7" w:tplc="0C090003" w:tentative="1">
-      <w:start w:val="1"/>
-      <w:numFmt w:val="bullet"/>
-      <w:lvlText w:val="o"/>
-      <w:lvlJc w:val="left"/>
-      <w:pPr>
-        <w:ind w:left="5760" w:hanging="360"/>
-      </w:pPr>
-      <w:rPr>
-        <w:rFonts w:ascii="Courier New" w:hAnsi="Courier New" w:cs="Courier New" w:hint="default"/>
-      </w:rPr>
-    </w:lvl>
-    <w:lvl w:ilvl="8" w:tplc="0C090005" w:tentative="1">
-      <w:start w:val="1"/>
-      <w:numFmt w:val="bullet"/>
-      <w:lvlText w:val=""/>
-      <w:lvlJc w:val="left"/>
-      <w:pPr>
-        <w:ind w:left="6480" w:hanging="360"/>
-      </w:pPr>
-      <w:rPr>
-        <w:rFonts w:ascii="Wingdings" w:hAnsi="Wingdings" w:hint="default"/>
-      </w:rPr>
-    </w:lvl>
-  </w:abstractNum>
-  <w:abstractNum w:abstractNumId="5" w15:restartNumberingAfterBreak="0">
-    <w:nsid w:val="45131AE7"/>
-    <w:multiLevelType w:val="hybridMultilevel"/>
-    <w:tmpl w:val="157EF074"/>
-    <w:lvl w:ilvl="0" w:tplc="0C09000F">
-      <w:start w:val="1"/>
-      <w:numFmt w:val="decimal"/>
-      <w:lvlText w:val="%1."/>
-      <w:lvlJc w:val="left"/>
-      <w:pPr>
-        <w:ind w:left="360" w:hanging="360"/>
-      </w:pPr>
-      <w:rPr>
-        <w:rFonts w:hint="default"/>
-      </w:rPr>
-    </w:lvl>
-    <w:lvl w:ilvl="1" w:tplc="0C090019" w:tentative="1">
-      <w:start w:val="1"/>
-      <w:numFmt w:val="lowerLetter"/>
-      <w:lvlText w:val="%2."/>
-      <w:lvlJc w:val="left"/>
-      <w:pPr>
-        <w:ind w:left="1080" w:hanging="360"/>
-      </w:pPr>
-    </w:lvl>
-    <w:lvl w:ilvl="2" w:tplc="0C09001B" w:tentative="1">
-      <w:start w:val="1"/>
-      <w:numFmt w:val="lowerRoman"/>
-      <w:lvlText w:val="%3."/>
-      <w:lvlJc w:val="right"/>
-      <w:pPr>
-        <w:ind w:left="1800" w:hanging="180"/>
-      </w:pPr>
-    </w:lvl>
-    <w:lvl w:ilvl="3" w:tplc="0C09000F" w:tentative="1">
-      <w:start w:val="1"/>
-      <w:numFmt w:val="decimal"/>
-      <w:lvlText w:val="%4."/>
-      <w:lvlJc w:val="left"/>
-      <w:pPr>
-        <w:ind w:left="2520" w:hanging="360"/>
-      </w:pPr>
-    </w:lvl>
-    <w:lvl w:ilvl="4" w:tplc="0C090019" w:tentative="1">
-      <w:start w:val="1"/>
-      <w:numFmt w:val="lowerLetter"/>
-      <w:lvlText w:val="%5."/>
-      <w:lvlJc w:val="left"/>
-      <w:pPr>
-        <w:ind w:left="3240" w:hanging="360"/>
-      </w:pPr>
-    </w:lvl>
-    <w:lvl w:ilvl="5" w:tplc="0C09001B" w:tentative="1">
-      <w:start w:val="1"/>
-      <w:numFmt w:val="lowerRoman"/>
-      <w:lvlText w:val="%6."/>
-      <w:lvlJc w:val="right"/>
-      <w:pPr>
-        <w:ind w:left="3960" w:hanging="180"/>
-      </w:pPr>
-    </w:lvl>
-    <w:lvl w:ilvl="6" w:tplc="0C09000F" w:tentative="1">
-      <w:start w:val="1"/>
-      <w:numFmt w:val="decimal"/>
-      <w:lvlText w:val="%7."/>
-      <w:lvlJc w:val="left"/>
-      <w:pPr>
-        <w:ind w:left="4680" w:hanging="360"/>
-      </w:pPr>
-    </w:lvl>
-    <w:lvl w:ilvl="7" w:tplc="0C090019" w:tentative="1">
-      <w:start w:val="1"/>
-      <w:numFmt w:val="lowerLetter"/>
-      <w:lvlText w:val="%8."/>
-      <w:lvlJc w:val="left"/>
-      <w:pPr>
-        <w:ind w:left="5400" w:hanging="360"/>
-      </w:pPr>
-    </w:lvl>
-    <w:lvl w:ilvl="8" w:tplc="0C09001B" w:tentative="1">
-      <w:start w:val="1"/>
-      <w:numFmt w:val="lowerRoman"/>
-      <w:lvlText w:val="%9."/>
-      <w:lvlJc w:val="right"/>
-      <w:pPr>
-        <w:ind w:left="6120" w:hanging="180"/>
-      </w:pPr>
-    </w:lvl>
-  </w:abstractNum>
-  <w:abstractNum w:abstractNumId="6" w15:restartNumberingAfterBreak="0">
-    <w:nsid w:val="4ED0523C"/>
-    <w:multiLevelType w:val="hybridMultilevel"/>
-    <w:tmpl w:val="DFC6391E"/>
-    <w:lvl w:ilvl="0" w:tplc="0C09000F">
-      <w:start w:val="1"/>
-      <w:numFmt w:val="decimal"/>
-      <w:lvlText w:val="%1."/>
-      <w:lvlJc w:val="left"/>
-      <w:pPr>
-        <w:ind w:left="720" w:hanging="360"/>
-      </w:pPr>
-      <w:rPr>
-        <w:rFonts w:hint="default"/>
-      </w:rPr>
-    </w:lvl>
-    <w:lvl w:ilvl="1" w:tplc="0C090019" w:tentative="1">
-      <w:start w:val="1"/>
-      <w:numFmt w:val="lowerLetter"/>
-      <w:lvlText w:val="%2."/>
-      <w:lvlJc w:val="left"/>
-      <w:pPr>
-        <w:ind w:left="1440" w:hanging="360"/>
-      </w:pPr>
-    </w:lvl>
-    <w:lvl w:ilvl="2" w:tplc="0C09001B" w:tentative="1">
-      <w:start w:val="1"/>
-      <w:numFmt w:val="lowerRoman"/>
-      <w:lvlText w:val="%3."/>
-      <w:lvlJc w:val="right"/>
-      <w:pPr>
-        <w:ind w:left="2160" w:hanging="180"/>
-      </w:pPr>
-    </w:lvl>
-    <w:lvl w:ilvl="3" w:tplc="0C09000F" w:tentative="1">
-      <w:start w:val="1"/>
-      <w:numFmt w:val="decimal"/>
-      <w:lvlText w:val="%4."/>
-      <w:lvlJc w:val="left"/>
-      <w:pPr>
-        <w:ind w:left="2880" w:hanging="360"/>
-      </w:pPr>
-    </w:lvl>
-    <w:lvl w:ilvl="4" w:tplc="0C090019" w:tentative="1">
-      <w:start w:val="1"/>
-      <w:numFmt w:val="lowerLetter"/>
-      <w:lvlText w:val="%5."/>
-      <w:lvlJc w:val="left"/>
-      <w:pPr>
-        <w:ind w:left="3600" w:hanging="360"/>
-      </w:pPr>
-    </w:lvl>
-    <w:lvl w:ilvl="5" w:tplc="0C09001B" w:tentative="1">
-      <w:start w:val="1"/>
-      <w:numFmt w:val="lowerRoman"/>
-      <w:lvlText w:val="%6."/>
-      <w:lvlJc w:val="right"/>
-      <w:pPr>
-        <w:ind w:left="4320" w:hanging="180"/>
-      </w:pPr>
-    </w:lvl>
-    <w:lvl w:ilvl="6" w:tplc="0C09000F" w:tentative="1">
-      <w:start w:val="1"/>
-      <w:numFmt w:val="decimal"/>
-      <w:lvlText w:val="%7."/>
-      <w:lvlJc w:val="left"/>
-      <w:pPr>
-        <w:ind w:left="5040" w:hanging="360"/>
-      </w:pPr>
-    </w:lvl>
-    <w:lvl w:ilvl="7" w:tplc="0C090019" w:tentative="1">
-      <w:start w:val="1"/>
-      <w:numFmt w:val="lowerLetter"/>
-      <w:lvlText w:val="%8."/>
-      <w:lvlJc w:val="left"/>
-      <w:pPr>
-        <w:ind w:left="5760" w:hanging="360"/>
-      </w:pPr>
-    </w:lvl>
-    <w:lvl w:ilvl="8" w:tplc="0C09001B" w:tentative="1">
-      <w:start w:val="1"/>
-      <w:numFmt w:val="lowerRoman"/>
-      <w:lvlText w:val="%9."/>
-      <w:lvlJc w:val="right"/>
-      <w:pPr>
-        <w:ind w:left="6480" w:hanging="180"/>
-      </w:pPr>
-    </w:lvl>
-  </w:abstractNum>
-  <w:abstractNum w:abstractNumId="7" w15:restartNumberingAfterBreak="0">
-    <w:nsid w:val="5C847D54"/>
-    <w:multiLevelType w:val="hybridMultilevel"/>
-    <w:tmpl w:val="7440216E"/>
-    <w:lvl w:ilvl="0" w:tplc="BC5A4E7A">
+    <w:tmpl w:val="5FF0CE42"/>
+    <w:lvl w:ilvl="0" w:tplc="5CF0D282">
       <w:start w:val="1"/>
       <w:numFmt w:val="decimal"/>
       <w:lvlText w:val="%1."/>
@@ -12254,11 +13789,302 @@
       </w:pPr>
     </w:lvl>
   </w:abstractNum>
+  <w:abstractNum w:abstractNumId="5" w15:restartNumberingAfterBreak="0">
+    <w:nsid w:val="27BD498F"/>
+    <w:multiLevelType w:val="hybridMultilevel"/>
+    <w:tmpl w:val="5866CD1C"/>
+    <w:lvl w:ilvl="0" w:tplc="74EA8EDE">
+      <w:start w:val="1"/>
+      <w:numFmt w:val="bullet"/>
+      <w:lvlText w:val=""/>
+      <w:lvlJc w:val="left"/>
+      <w:pPr>
+        <w:ind w:left="720" w:hanging="360"/>
+      </w:pPr>
+      <w:rPr>
+        <w:rFonts w:ascii="Wingdings" w:eastAsiaTheme="minorEastAsia" w:hAnsi="Wingdings" w:cstheme="minorBidi" w:hint="default"/>
+      </w:rPr>
+    </w:lvl>
+    <w:lvl w:ilvl="1" w:tplc="0C090003" w:tentative="1">
+      <w:start w:val="1"/>
+      <w:numFmt w:val="bullet"/>
+      <w:lvlText w:val="o"/>
+      <w:lvlJc w:val="left"/>
+      <w:pPr>
+        <w:ind w:left="1440" w:hanging="360"/>
+      </w:pPr>
+      <w:rPr>
+        <w:rFonts w:ascii="Courier New" w:hAnsi="Courier New" w:cs="Courier New" w:hint="default"/>
+      </w:rPr>
+    </w:lvl>
+    <w:lvl w:ilvl="2" w:tplc="0C090005" w:tentative="1">
+      <w:start w:val="1"/>
+      <w:numFmt w:val="bullet"/>
+      <w:lvlText w:val=""/>
+      <w:lvlJc w:val="left"/>
+      <w:pPr>
+        <w:ind w:left="2160" w:hanging="360"/>
+      </w:pPr>
+      <w:rPr>
+        <w:rFonts w:ascii="Wingdings" w:hAnsi="Wingdings" w:hint="default"/>
+      </w:rPr>
+    </w:lvl>
+    <w:lvl w:ilvl="3" w:tplc="0C090001" w:tentative="1">
+      <w:start w:val="1"/>
+      <w:numFmt w:val="bullet"/>
+      <w:lvlText w:val=""/>
+      <w:lvlJc w:val="left"/>
+      <w:pPr>
+        <w:ind w:left="2880" w:hanging="360"/>
+      </w:pPr>
+      <w:rPr>
+        <w:rFonts w:ascii="Symbol" w:hAnsi="Symbol" w:hint="default"/>
+      </w:rPr>
+    </w:lvl>
+    <w:lvl w:ilvl="4" w:tplc="0C090003" w:tentative="1">
+      <w:start w:val="1"/>
+      <w:numFmt w:val="bullet"/>
+      <w:lvlText w:val="o"/>
+      <w:lvlJc w:val="left"/>
+      <w:pPr>
+        <w:ind w:left="3600" w:hanging="360"/>
+      </w:pPr>
+      <w:rPr>
+        <w:rFonts w:ascii="Courier New" w:hAnsi="Courier New" w:cs="Courier New" w:hint="default"/>
+      </w:rPr>
+    </w:lvl>
+    <w:lvl w:ilvl="5" w:tplc="0C090005" w:tentative="1">
+      <w:start w:val="1"/>
+      <w:numFmt w:val="bullet"/>
+      <w:lvlText w:val=""/>
+      <w:lvlJc w:val="left"/>
+      <w:pPr>
+        <w:ind w:left="4320" w:hanging="360"/>
+      </w:pPr>
+      <w:rPr>
+        <w:rFonts w:ascii="Wingdings" w:hAnsi="Wingdings" w:hint="default"/>
+      </w:rPr>
+    </w:lvl>
+    <w:lvl w:ilvl="6" w:tplc="0C090001" w:tentative="1">
+      <w:start w:val="1"/>
+      <w:numFmt w:val="bullet"/>
+      <w:lvlText w:val=""/>
+      <w:lvlJc w:val="left"/>
+      <w:pPr>
+        <w:ind w:left="5040" w:hanging="360"/>
+      </w:pPr>
+      <w:rPr>
+        <w:rFonts w:ascii="Symbol" w:hAnsi="Symbol" w:hint="default"/>
+      </w:rPr>
+    </w:lvl>
+    <w:lvl w:ilvl="7" w:tplc="0C090003" w:tentative="1">
+      <w:start w:val="1"/>
+      <w:numFmt w:val="bullet"/>
+      <w:lvlText w:val="o"/>
+      <w:lvlJc w:val="left"/>
+      <w:pPr>
+        <w:ind w:left="5760" w:hanging="360"/>
+      </w:pPr>
+      <w:rPr>
+        <w:rFonts w:ascii="Courier New" w:hAnsi="Courier New" w:cs="Courier New" w:hint="default"/>
+      </w:rPr>
+    </w:lvl>
+    <w:lvl w:ilvl="8" w:tplc="0C090005" w:tentative="1">
+      <w:start w:val="1"/>
+      <w:numFmt w:val="bullet"/>
+      <w:lvlText w:val=""/>
+      <w:lvlJc w:val="left"/>
+      <w:pPr>
+        <w:ind w:left="6480" w:hanging="360"/>
+      </w:pPr>
+      <w:rPr>
+        <w:rFonts w:ascii="Wingdings" w:hAnsi="Wingdings" w:hint="default"/>
+      </w:rPr>
+    </w:lvl>
+  </w:abstractNum>
+  <w:abstractNum w:abstractNumId="6" w15:restartNumberingAfterBreak="0">
+    <w:nsid w:val="45131AE7"/>
+    <w:multiLevelType w:val="hybridMultilevel"/>
+    <w:tmpl w:val="157EF074"/>
+    <w:lvl w:ilvl="0" w:tplc="0C09000F">
+      <w:start w:val="1"/>
+      <w:numFmt w:val="decimal"/>
+      <w:lvlText w:val="%1."/>
+      <w:lvlJc w:val="left"/>
+      <w:pPr>
+        <w:ind w:left="360" w:hanging="360"/>
+      </w:pPr>
+      <w:rPr>
+        <w:rFonts w:hint="default"/>
+      </w:rPr>
+    </w:lvl>
+    <w:lvl w:ilvl="1" w:tplc="0C090019" w:tentative="1">
+      <w:start w:val="1"/>
+      <w:numFmt w:val="lowerLetter"/>
+      <w:lvlText w:val="%2."/>
+      <w:lvlJc w:val="left"/>
+      <w:pPr>
+        <w:ind w:left="1080" w:hanging="360"/>
+      </w:pPr>
+    </w:lvl>
+    <w:lvl w:ilvl="2" w:tplc="0C09001B" w:tentative="1">
+      <w:start w:val="1"/>
+      <w:numFmt w:val="lowerRoman"/>
+      <w:lvlText w:val="%3."/>
+      <w:lvlJc w:val="right"/>
+      <w:pPr>
+        <w:ind w:left="1800" w:hanging="180"/>
+      </w:pPr>
+    </w:lvl>
+    <w:lvl w:ilvl="3" w:tplc="0C09000F" w:tentative="1">
+      <w:start w:val="1"/>
+      <w:numFmt w:val="decimal"/>
+      <w:lvlText w:val="%4."/>
+      <w:lvlJc w:val="left"/>
+      <w:pPr>
+        <w:ind w:left="2520" w:hanging="360"/>
+      </w:pPr>
+    </w:lvl>
+    <w:lvl w:ilvl="4" w:tplc="0C090019" w:tentative="1">
+      <w:start w:val="1"/>
+      <w:numFmt w:val="lowerLetter"/>
+      <w:lvlText w:val="%5."/>
+      <w:lvlJc w:val="left"/>
+      <w:pPr>
+        <w:ind w:left="3240" w:hanging="360"/>
+      </w:pPr>
+    </w:lvl>
+    <w:lvl w:ilvl="5" w:tplc="0C09001B" w:tentative="1">
+      <w:start w:val="1"/>
+      <w:numFmt w:val="lowerRoman"/>
+      <w:lvlText w:val="%6."/>
+      <w:lvlJc w:val="right"/>
+      <w:pPr>
+        <w:ind w:left="3960" w:hanging="180"/>
+      </w:pPr>
+    </w:lvl>
+    <w:lvl w:ilvl="6" w:tplc="0C09000F" w:tentative="1">
+      <w:start w:val="1"/>
+      <w:numFmt w:val="decimal"/>
+      <w:lvlText w:val="%7."/>
+      <w:lvlJc w:val="left"/>
+      <w:pPr>
+        <w:ind w:left="4680" w:hanging="360"/>
+      </w:pPr>
+    </w:lvl>
+    <w:lvl w:ilvl="7" w:tplc="0C090019" w:tentative="1">
+      <w:start w:val="1"/>
+      <w:numFmt w:val="lowerLetter"/>
+      <w:lvlText w:val="%8."/>
+      <w:lvlJc w:val="left"/>
+      <w:pPr>
+        <w:ind w:left="5400" w:hanging="360"/>
+      </w:pPr>
+    </w:lvl>
+    <w:lvl w:ilvl="8" w:tplc="0C09001B" w:tentative="1">
+      <w:start w:val="1"/>
+      <w:numFmt w:val="lowerRoman"/>
+      <w:lvlText w:val="%9."/>
+      <w:lvlJc w:val="right"/>
+      <w:pPr>
+        <w:ind w:left="6120" w:hanging="180"/>
+      </w:pPr>
+    </w:lvl>
+  </w:abstractNum>
+  <w:abstractNum w:abstractNumId="7" w15:restartNumberingAfterBreak="0">
+    <w:nsid w:val="4ED0523C"/>
+    <w:multiLevelType w:val="hybridMultilevel"/>
+    <w:tmpl w:val="DFC6391E"/>
+    <w:lvl w:ilvl="0" w:tplc="0C09000F">
+      <w:start w:val="1"/>
+      <w:numFmt w:val="decimal"/>
+      <w:lvlText w:val="%1."/>
+      <w:lvlJc w:val="left"/>
+      <w:pPr>
+        <w:ind w:left="720" w:hanging="360"/>
+      </w:pPr>
+      <w:rPr>
+        <w:rFonts w:hint="default"/>
+      </w:rPr>
+    </w:lvl>
+    <w:lvl w:ilvl="1" w:tplc="0C090019" w:tentative="1">
+      <w:start w:val="1"/>
+      <w:numFmt w:val="lowerLetter"/>
+      <w:lvlText w:val="%2."/>
+      <w:lvlJc w:val="left"/>
+      <w:pPr>
+        <w:ind w:left="1440" w:hanging="360"/>
+      </w:pPr>
+    </w:lvl>
+    <w:lvl w:ilvl="2" w:tplc="0C09001B" w:tentative="1">
+      <w:start w:val="1"/>
+      <w:numFmt w:val="lowerRoman"/>
+      <w:lvlText w:val="%3."/>
+      <w:lvlJc w:val="right"/>
+      <w:pPr>
+        <w:ind w:left="2160" w:hanging="180"/>
+      </w:pPr>
+    </w:lvl>
+    <w:lvl w:ilvl="3" w:tplc="0C09000F" w:tentative="1">
+      <w:start w:val="1"/>
+      <w:numFmt w:val="decimal"/>
+      <w:lvlText w:val="%4."/>
+      <w:lvlJc w:val="left"/>
+      <w:pPr>
+        <w:ind w:left="2880" w:hanging="360"/>
+      </w:pPr>
+    </w:lvl>
+    <w:lvl w:ilvl="4" w:tplc="0C090019" w:tentative="1">
+      <w:start w:val="1"/>
+      <w:numFmt w:val="lowerLetter"/>
+      <w:lvlText w:val="%5."/>
+      <w:lvlJc w:val="left"/>
+      <w:pPr>
+        <w:ind w:left="3600" w:hanging="360"/>
+      </w:pPr>
+    </w:lvl>
+    <w:lvl w:ilvl="5" w:tplc="0C09001B" w:tentative="1">
+      <w:start w:val="1"/>
+      <w:numFmt w:val="lowerRoman"/>
+      <w:lvlText w:val="%6."/>
+      <w:lvlJc w:val="right"/>
+      <w:pPr>
+        <w:ind w:left="4320" w:hanging="180"/>
+      </w:pPr>
+    </w:lvl>
+    <w:lvl w:ilvl="6" w:tplc="0C09000F" w:tentative="1">
+      <w:start w:val="1"/>
+      <w:numFmt w:val="decimal"/>
+      <w:lvlText w:val="%7."/>
+      <w:lvlJc w:val="left"/>
+      <w:pPr>
+        <w:ind w:left="5040" w:hanging="360"/>
+      </w:pPr>
+    </w:lvl>
+    <w:lvl w:ilvl="7" w:tplc="0C090019" w:tentative="1">
+      <w:start w:val="1"/>
+      <w:numFmt w:val="lowerLetter"/>
+      <w:lvlText w:val="%8."/>
+      <w:lvlJc w:val="left"/>
+      <w:pPr>
+        <w:ind w:left="5760" w:hanging="360"/>
+      </w:pPr>
+    </w:lvl>
+    <w:lvl w:ilvl="8" w:tplc="0C09001B" w:tentative="1">
+      <w:start w:val="1"/>
+      <w:numFmt w:val="lowerRoman"/>
+      <w:lvlText w:val="%9."/>
+      <w:lvlJc w:val="right"/>
+      <w:pPr>
+        <w:ind w:left="6480" w:hanging="180"/>
+      </w:pPr>
+    </w:lvl>
+  </w:abstractNum>
   <w:abstractNum w:abstractNumId="8" w15:restartNumberingAfterBreak="0">
-    <w:nsid w:val="60A44417"/>
+    <w:nsid w:val="5C847D54"/>
     <w:multiLevelType w:val="hybridMultilevel"/>
-    <w:tmpl w:val="79BCBCD2"/>
-    <w:lvl w:ilvl="0" w:tplc="63AACD18">
+    <w:tmpl w:val="7440216E"/>
+    <w:lvl w:ilvl="0" w:tplc="BC5A4E7A">
       <w:start w:val="1"/>
       <w:numFmt w:val="decimal"/>
       <w:lvlText w:val="%1."/>
@@ -12345,99 +14171,10 @@
     </w:lvl>
   </w:abstractNum>
   <w:abstractNum w:abstractNumId="9" w15:restartNumberingAfterBreak="0">
-    <w:nsid w:val="66A47025"/>
+    <w:nsid w:val="60A44417"/>
     <w:multiLevelType w:val="hybridMultilevel"/>
-    <w:tmpl w:val="F0FC8AB8"/>
-    <w:lvl w:ilvl="0" w:tplc="0C09000F">
-      <w:start w:val="1"/>
-      <w:numFmt w:val="decimal"/>
-      <w:lvlText w:val="%1."/>
-      <w:lvlJc w:val="left"/>
-      <w:pPr>
-        <w:ind w:left="720" w:hanging="360"/>
-      </w:pPr>
-      <w:rPr>
-        <w:rFonts w:hint="default"/>
-      </w:rPr>
-    </w:lvl>
-    <w:lvl w:ilvl="1" w:tplc="0C090019" w:tentative="1">
-      <w:start w:val="1"/>
-      <w:numFmt w:val="lowerLetter"/>
-      <w:lvlText w:val="%2."/>
-      <w:lvlJc w:val="left"/>
-      <w:pPr>
-        <w:ind w:left="1440" w:hanging="360"/>
-      </w:pPr>
-    </w:lvl>
-    <w:lvl w:ilvl="2" w:tplc="0C09001B" w:tentative="1">
-      <w:start w:val="1"/>
-      <w:numFmt w:val="lowerRoman"/>
-      <w:lvlText w:val="%3."/>
-      <w:lvlJc w:val="right"/>
-      <w:pPr>
-        <w:ind w:left="2160" w:hanging="180"/>
-      </w:pPr>
-    </w:lvl>
-    <w:lvl w:ilvl="3" w:tplc="0C09000F" w:tentative="1">
-      <w:start w:val="1"/>
-      <w:numFmt w:val="decimal"/>
-      <w:lvlText w:val="%4."/>
-      <w:lvlJc w:val="left"/>
-      <w:pPr>
-        <w:ind w:left="2880" w:hanging="360"/>
-      </w:pPr>
-    </w:lvl>
-    <w:lvl w:ilvl="4" w:tplc="0C090019" w:tentative="1">
-      <w:start w:val="1"/>
-      <w:numFmt w:val="lowerLetter"/>
-      <w:lvlText w:val="%5."/>
-      <w:lvlJc w:val="left"/>
-      <w:pPr>
-        <w:ind w:left="3600" w:hanging="360"/>
-      </w:pPr>
-    </w:lvl>
-    <w:lvl w:ilvl="5" w:tplc="0C09001B" w:tentative="1">
-      <w:start w:val="1"/>
-      <w:numFmt w:val="lowerRoman"/>
-      <w:lvlText w:val="%6."/>
-      <w:lvlJc w:val="right"/>
-      <w:pPr>
-        <w:ind w:left="4320" w:hanging="180"/>
-      </w:pPr>
-    </w:lvl>
-    <w:lvl w:ilvl="6" w:tplc="0C09000F" w:tentative="1">
-      <w:start w:val="1"/>
-      <w:numFmt w:val="decimal"/>
-      <w:lvlText w:val="%7."/>
-      <w:lvlJc w:val="left"/>
-      <w:pPr>
-        <w:ind w:left="5040" w:hanging="360"/>
-      </w:pPr>
-    </w:lvl>
-    <w:lvl w:ilvl="7" w:tplc="0C090019" w:tentative="1">
-      <w:start w:val="1"/>
-      <w:numFmt w:val="lowerLetter"/>
-      <w:lvlText w:val="%8."/>
-      <w:lvlJc w:val="left"/>
-      <w:pPr>
-        <w:ind w:left="5760" w:hanging="360"/>
-      </w:pPr>
-    </w:lvl>
-    <w:lvl w:ilvl="8" w:tplc="0C09001B" w:tentative="1">
-      <w:start w:val="1"/>
-      <w:numFmt w:val="lowerRoman"/>
-      <w:lvlText w:val="%9."/>
-      <w:lvlJc w:val="right"/>
-      <w:pPr>
-        <w:ind w:left="6480" w:hanging="180"/>
-      </w:pPr>
-    </w:lvl>
-  </w:abstractNum>
-  <w:abstractNum w:abstractNumId="10" w15:restartNumberingAfterBreak="0">
-    <w:nsid w:val="6D1A42A0"/>
-    <w:multiLevelType w:val="hybridMultilevel"/>
-    <w:tmpl w:val="40FC98C2"/>
-    <w:lvl w:ilvl="0" w:tplc="F1AA8D8E">
+    <w:tmpl w:val="79BCBCD2"/>
+    <w:lvl w:ilvl="0" w:tplc="63AACD18">
       <w:start w:val="1"/>
       <w:numFmt w:val="decimal"/>
       <w:lvlText w:val="%1."/>
@@ -12523,11 +14260,100 @@
       </w:pPr>
     </w:lvl>
   </w:abstractNum>
+  <w:abstractNum w:abstractNumId="10" w15:restartNumberingAfterBreak="0">
+    <w:nsid w:val="66A47025"/>
+    <w:multiLevelType w:val="hybridMultilevel"/>
+    <w:tmpl w:val="F0FC8AB8"/>
+    <w:lvl w:ilvl="0" w:tplc="0C09000F">
+      <w:start w:val="1"/>
+      <w:numFmt w:val="decimal"/>
+      <w:lvlText w:val="%1."/>
+      <w:lvlJc w:val="left"/>
+      <w:pPr>
+        <w:ind w:left="720" w:hanging="360"/>
+      </w:pPr>
+      <w:rPr>
+        <w:rFonts w:hint="default"/>
+      </w:rPr>
+    </w:lvl>
+    <w:lvl w:ilvl="1" w:tplc="0C090019" w:tentative="1">
+      <w:start w:val="1"/>
+      <w:numFmt w:val="lowerLetter"/>
+      <w:lvlText w:val="%2."/>
+      <w:lvlJc w:val="left"/>
+      <w:pPr>
+        <w:ind w:left="1440" w:hanging="360"/>
+      </w:pPr>
+    </w:lvl>
+    <w:lvl w:ilvl="2" w:tplc="0C09001B" w:tentative="1">
+      <w:start w:val="1"/>
+      <w:numFmt w:val="lowerRoman"/>
+      <w:lvlText w:val="%3."/>
+      <w:lvlJc w:val="right"/>
+      <w:pPr>
+        <w:ind w:left="2160" w:hanging="180"/>
+      </w:pPr>
+    </w:lvl>
+    <w:lvl w:ilvl="3" w:tplc="0C09000F" w:tentative="1">
+      <w:start w:val="1"/>
+      <w:numFmt w:val="decimal"/>
+      <w:lvlText w:val="%4."/>
+      <w:lvlJc w:val="left"/>
+      <w:pPr>
+        <w:ind w:left="2880" w:hanging="360"/>
+      </w:pPr>
+    </w:lvl>
+    <w:lvl w:ilvl="4" w:tplc="0C090019" w:tentative="1">
+      <w:start w:val="1"/>
+      <w:numFmt w:val="lowerLetter"/>
+      <w:lvlText w:val="%5."/>
+      <w:lvlJc w:val="left"/>
+      <w:pPr>
+        <w:ind w:left="3600" w:hanging="360"/>
+      </w:pPr>
+    </w:lvl>
+    <w:lvl w:ilvl="5" w:tplc="0C09001B" w:tentative="1">
+      <w:start w:val="1"/>
+      <w:numFmt w:val="lowerRoman"/>
+      <w:lvlText w:val="%6."/>
+      <w:lvlJc w:val="right"/>
+      <w:pPr>
+        <w:ind w:left="4320" w:hanging="180"/>
+      </w:pPr>
+    </w:lvl>
+    <w:lvl w:ilvl="6" w:tplc="0C09000F" w:tentative="1">
+      <w:start w:val="1"/>
+      <w:numFmt w:val="decimal"/>
+      <w:lvlText w:val="%7."/>
+      <w:lvlJc w:val="left"/>
+      <w:pPr>
+        <w:ind w:left="5040" w:hanging="360"/>
+      </w:pPr>
+    </w:lvl>
+    <w:lvl w:ilvl="7" w:tplc="0C090019" w:tentative="1">
+      <w:start w:val="1"/>
+      <w:numFmt w:val="lowerLetter"/>
+      <w:lvlText w:val="%8."/>
+      <w:lvlJc w:val="left"/>
+      <w:pPr>
+        <w:ind w:left="5760" w:hanging="360"/>
+      </w:pPr>
+    </w:lvl>
+    <w:lvl w:ilvl="8" w:tplc="0C09001B" w:tentative="1">
+      <w:start w:val="1"/>
+      <w:numFmt w:val="lowerRoman"/>
+      <w:lvlText w:val="%9."/>
+      <w:lvlJc w:val="right"/>
+      <w:pPr>
+        <w:ind w:left="6480" w:hanging="180"/>
+      </w:pPr>
+    </w:lvl>
+  </w:abstractNum>
   <w:abstractNum w:abstractNumId="11" w15:restartNumberingAfterBreak="0">
-    <w:nsid w:val="77EF6E6D"/>
+    <w:nsid w:val="6D1A42A0"/>
     <w:multiLevelType w:val="hybridMultilevel"/>
-    <w:tmpl w:val="B76C2B7C"/>
-    <w:lvl w:ilvl="0" w:tplc="7DB8977C">
+    <w:tmpl w:val="40FC98C2"/>
+    <w:lvl w:ilvl="0" w:tplc="F1AA8D8E">
       <w:start w:val="1"/>
       <w:numFmt w:val="decimal"/>
       <w:lvlText w:val="%1."/>
@@ -12613,23 +14439,113 @@
       </w:pPr>
     </w:lvl>
   </w:abstractNum>
+  <w:abstractNum w:abstractNumId="12" w15:restartNumberingAfterBreak="0">
+    <w:nsid w:val="77EF6E6D"/>
+    <w:multiLevelType w:val="hybridMultilevel"/>
+    <w:tmpl w:val="B76C2B7C"/>
+    <w:lvl w:ilvl="0" w:tplc="7DB8977C">
+      <w:start w:val="1"/>
+      <w:numFmt w:val="decimal"/>
+      <w:lvlText w:val="%1."/>
+      <w:lvlJc w:val="left"/>
+      <w:pPr>
+        <w:ind w:left="360" w:hanging="360"/>
+      </w:pPr>
+      <w:rPr>
+        <w:rFonts w:hint="default"/>
+        <w:b w:val="0"/>
+      </w:rPr>
+    </w:lvl>
+    <w:lvl w:ilvl="1" w:tplc="0C090019" w:tentative="1">
+      <w:start w:val="1"/>
+      <w:numFmt w:val="lowerLetter"/>
+      <w:lvlText w:val="%2."/>
+      <w:lvlJc w:val="left"/>
+      <w:pPr>
+        <w:ind w:left="1080" w:hanging="360"/>
+      </w:pPr>
+    </w:lvl>
+    <w:lvl w:ilvl="2" w:tplc="0C09001B" w:tentative="1">
+      <w:start w:val="1"/>
+      <w:numFmt w:val="lowerRoman"/>
+      <w:lvlText w:val="%3."/>
+      <w:lvlJc w:val="right"/>
+      <w:pPr>
+        <w:ind w:left="1800" w:hanging="180"/>
+      </w:pPr>
+    </w:lvl>
+    <w:lvl w:ilvl="3" w:tplc="0C09000F" w:tentative="1">
+      <w:start w:val="1"/>
+      <w:numFmt w:val="decimal"/>
+      <w:lvlText w:val="%4."/>
+      <w:lvlJc w:val="left"/>
+      <w:pPr>
+        <w:ind w:left="2520" w:hanging="360"/>
+      </w:pPr>
+    </w:lvl>
+    <w:lvl w:ilvl="4" w:tplc="0C090019" w:tentative="1">
+      <w:start w:val="1"/>
+      <w:numFmt w:val="lowerLetter"/>
+      <w:lvlText w:val="%5."/>
+      <w:lvlJc w:val="left"/>
+      <w:pPr>
+        <w:ind w:left="3240" w:hanging="360"/>
+      </w:pPr>
+    </w:lvl>
+    <w:lvl w:ilvl="5" w:tplc="0C09001B" w:tentative="1">
+      <w:start w:val="1"/>
+      <w:numFmt w:val="lowerRoman"/>
+      <w:lvlText w:val="%6."/>
+      <w:lvlJc w:val="right"/>
+      <w:pPr>
+        <w:ind w:left="3960" w:hanging="180"/>
+      </w:pPr>
+    </w:lvl>
+    <w:lvl w:ilvl="6" w:tplc="0C09000F" w:tentative="1">
+      <w:start w:val="1"/>
+      <w:numFmt w:val="decimal"/>
+      <w:lvlText w:val="%7."/>
+      <w:lvlJc w:val="left"/>
+      <w:pPr>
+        <w:ind w:left="4680" w:hanging="360"/>
+      </w:pPr>
+    </w:lvl>
+    <w:lvl w:ilvl="7" w:tplc="0C090019" w:tentative="1">
+      <w:start w:val="1"/>
+      <w:numFmt w:val="lowerLetter"/>
+      <w:lvlText w:val="%8."/>
+      <w:lvlJc w:val="left"/>
+      <w:pPr>
+        <w:ind w:left="5400" w:hanging="360"/>
+      </w:pPr>
+    </w:lvl>
+    <w:lvl w:ilvl="8" w:tplc="0C09001B" w:tentative="1">
+      <w:start w:val="1"/>
+      <w:numFmt w:val="lowerRoman"/>
+      <w:lvlText w:val="%9."/>
+      <w:lvlJc w:val="right"/>
+      <w:pPr>
+        <w:ind w:left="6120" w:hanging="180"/>
+      </w:pPr>
+    </w:lvl>
+  </w:abstractNum>
   <w:num w:numId="1">
+    <w:abstractNumId w:val="6"/>
+  </w:num>
+  <w:num w:numId="2">
+    <w:abstractNumId w:val="7"/>
+  </w:num>
+  <w:num w:numId="3">
     <w:abstractNumId w:val="5"/>
   </w:num>
-  <w:num w:numId="2">
-    <w:abstractNumId w:val="6"/>
-  </w:num>
-  <w:num w:numId="3">
-    <w:abstractNumId w:val="4"/>
-  </w:num>
   <w:num w:numId="4">
-    <w:abstractNumId w:val="9"/>
+    <w:abstractNumId w:val="10"/>
   </w:num>
   <w:num w:numId="5">
     <w:abstractNumId w:val="1"/>
   </w:num>
   <w:num w:numId="6">
-    <w:abstractNumId w:val="11"/>
+    <w:abstractNumId w:val="12"/>
   </w:num>
   <w:num w:numId="7">
     <w:abstractNumId w:val="2"/>
@@ -12638,15 +14554,18 @@
     <w:abstractNumId w:val="0"/>
   </w:num>
   <w:num w:numId="9">
-    <w:abstractNumId w:val="7"/>
+    <w:abstractNumId w:val="8"/>
   </w:num>
   <w:num w:numId="10">
-    <w:abstractNumId w:val="8"/>
+    <w:abstractNumId w:val="9"/>
   </w:num>
   <w:num w:numId="11">
-    <w:abstractNumId w:val="10"/>
+    <w:abstractNumId w:val="11"/>
   </w:num>
   <w:num w:numId="12">
+    <w:abstractNumId w:val="4"/>
+  </w:num>
+  <w:num w:numId="13">
     <w:abstractNumId w:val="3"/>
   </w:num>
 </w:numbering>
@@ -13072,7 +14991,6 @@
     <w:next w:val="Normal"/>
     <w:link w:val="Heading2Char"/>
     <w:uiPriority w:val="9"/>
-    <w:semiHidden/>
     <w:unhideWhenUsed/>
     <w:qFormat/>
     <w:rsid w:val="00D805CD"/>
@@ -13300,7 +15218,6 @@
     <w:basedOn w:val="DefaultParagraphFont"/>
     <w:link w:val="Heading2"/>
     <w:uiPriority w:val="9"/>
-    <w:semiHidden/>
     <w:rsid w:val="00D805CD"/>
     <w:rPr>
       <w:rFonts w:asciiTheme="majorHAnsi" w:eastAsiaTheme="majorEastAsia" w:hAnsiTheme="majorHAnsi" w:cstheme="majorBidi"/>
@@ -13662,7 +15579,6 @@
     <w:basedOn w:val="Heading1"/>
     <w:next w:val="Normal"/>
     <w:uiPriority w:val="39"/>
-    <w:semiHidden/>
     <w:unhideWhenUsed/>
     <w:qFormat/>
     <w:rsid w:val="00D805CD"/>
@@ -13762,6 +15678,73 @@
         <w:shd w:val="clear" w:color="auto" w:fill="F2F2F2" w:themeFill="background1" w:themeFillShade="F2"/>
       </w:tcPr>
     </w:tblStylePr>
+  </w:style>
+  <w:style w:type="character" w:styleId="Hyperlink">
+    <w:name w:val="Hyperlink"/>
+    <w:basedOn w:val="DefaultParagraphFont"/>
+    <w:uiPriority w:val="99"/>
+    <w:unhideWhenUsed/>
+    <w:rsid w:val="00196666"/>
+    <w:rPr>
+      <w:color w:val="0D2E46" w:themeColor="hyperlink"/>
+      <w:u w:val="single"/>
+    </w:rPr>
+  </w:style>
+  <w:style w:type="paragraph" w:styleId="TOC1">
+    <w:name w:val="toc 1"/>
+    <w:basedOn w:val="Normal"/>
+    <w:next w:val="Normal"/>
+    <w:autoRedefine/>
+    <w:uiPriority w:val="39"/>
+    <w:unhideWhenUsed/>
+    <w:rsid w:val="001715EF"/>
+    <w:pPr>
+      <w:spacing w:after="100"/>
+    </w:pPr>
+  </w:style>
+  <w:style w:type="paragraph" w:styleId="Header">
+    <w:name w:val="header"/>
+    <w:basedOn w:val="Normal"/>
+    <w:link w:val="HeaderChar"/>
+    <w:uiPriority w:val="99"/>
+    <w:unhideWhenUsed/>
+    <w:rsid w:val="00C65787"/>
+    <w:pPr>
+      <w:tabs>
+        <w:tab w:val="center" w:pos="4513"/>
+        <w:tab w:val="right" w:pos="9026"/>
+      </w:tabs>
+      <w:spacing w:after="0" w:line="240" w:lineRule="auto"/>
+    </w:pPr>
+  </w:style>
+  <w:style w:type="character" w:customStyle="1" w:styleId="HeaderChar">
+    <w:name w:val="Header Char"/>
+    <w:basedOn w:val="DefaultParagraphFont"/>
+    <w:link w:val="Header"/>
+    <w:uiPriority w:val="99"/>
+    <w:rsid w:val="00C65787"/>
+  </w:style>
+  <w:style w:type="paragraph" w:styleId="Footer">
+    <w:name w:val="footer"/>
+    <w:basedOn w:val="Normal"/>
+    <w:link w:val="FooterChar"/>
+    <w:uiPriority w:val="99"/>
+    <w:unhideWhenUsed/>
+    <w:rsid w:val="00C65787"/>
+    <w:pPr>
+      <w:tabs>
+        <w:tab w:val="center" w:pos="4513"/>
+        <w:tab w:val="right" w:pos="9026"/>
+      </w:tabs>
+      <w:spacing w:after="0" w:line="240" w:lineRule="auto"/>
+    </w:pPr>
+  </w:style>
+  <w:style w:type="character" w:customStyle="1" w:styleId="FooterChar">
+    <w:name w:val="Footer Char"/>
+    <w:basedOn w:val="DefaultParagraphFont"/>
+    <w:link w:val="Footer"/>
+    <w:uiPriority w:val="99"/>
+    <w:rsid w:val="00C65787"/>
   </w:style>
 </w:styles>
 </file>
@@ -14045,7 +16028,7 @@
 </file>
 
 <file path=customXml/itemProps1.xml><?xml version="1.0" encoding="utf-8"?>
-<ds:datastoreItem xmlns:ds="http://schemas.openxmlformats.org/officeDocument/2006/customXml" ds:itemID="{45D81AC4-E4AC-4533-BEB7-841011D42DD8}">
+<ds:datastoreItem xmlns:ds="http://schemas.openxmlformats.org/officeDocument/2006/customXml" ds:itemID="{B55E3AB4-FF6F-4642-AD3F-3122EEA78BD4}">
   <ds:schemaRefs>
     <ds:schemaRef ds:uri="http://schemas.openxmlformats.org/officeDocument/2006/bibliography"/>
   </ds:schemaRefs>

</xml_diff>